<commit_message>
Separated updates into cosmetic, wire, switch, button, gate, and LED categories for efficiency.
</commit_message>
<xml_diff>
--- a/test.docx
+++ b/test.docx
@@ -3,6 +3,1537 @@
 <w:document xmlns:wpc="http://schemas.microsoft.com/office/word/2010/wordprocessingCanvas" xmlns:cx="http://schemas.microsoft.com/office/drawing/2014/chartex" xmlns:cx1="http://schemas.microsoft.com/office/drawing/2015/9/8/chartex" xmlns:cx2="http://schemas.microsoft.com/office/drawing/2015/10/21/chartex" xmlns:cx3="http://schemas.microsoft.com/office/drawing/2016/5/9/chartex" xmlns:cx4="http://schemas.microsoft.com/office/drawing/2016/5/10/chartex" xmlns:cx5="http://schemas.microsoft.com/office/drawing/2016/5/11/chartex" xmlns:cx6="http://schemas.microsoft.com/office/drawing/2016/5/12/chartex" xmlns:cx7="http://schemas.microsoft.com/office/drawing/2016/5/13/chartex" xmlns:cx8="http://schemas.microsoft.com/office/drawing/2016/5/14/chartex" xmlns:mc="http://schemas.openxmlformats.org/markup-compatibility/2006" xmlns:aink="http://schemas.microsoft.com/office/drawing/2016/ink" xmlns:am3d="http://schemas.microsoft.com/office/drawing/2017/model3d" xmlns:o="urn:schemas-microsoft-com:office:office" xmlns:r="http://schemas.openxmlformats.org/officeDocument/2006/relationships" xmlns:m="http://schemas.openxmlformats.org/officeDocument/2006/math" xmlns:v="urn:schemas-microsoft-com:vml" xmlns:wp14="http://schemas.microsoft.com/office/word/2010/wordprocessingDrawing" xmlns:wp="http://schemas.openxmlformats.org/drawingml/2006/wordprocessingDrawing" xmlns:w10="urn:schemas-microsoft-com:office:word" xmlns:w="http://schemas.openxmlformats.org/wordprocessingml/2006/main" xmlns:w14="http://schemas.microsoft.com/office/word/2010/wordml" xmlns:w15="http://schemas.microsoft.com/office/word/2012/wordml" xmlns:w16cid="http://schemas.microsoft.com/office/word/2016/wordml/cid" xmlns:w16se="http://schemas.microsoft.com/office/word/2015/wordml/symex" xmlns:wpg="http://schemas.microsoft.com/office/word/2010/wordprocessingGroup" xmlns:wpi="http://schemas.microsoft.com/office/word/2010/wordprocessingInk" xmlns:wne="http://schemas.microsoft.com/office/word/2006/wordml" xmlns:wps="http://schemas.microsoft.com/office/word/2010/wordprocessingShape" mc:Ignorable="w14 w15 w16se w16cid wp14">
   <w:body>
     <w:p>
+      <w:r>
+        <w:rPr>
+          <w:noProof/>
+        </w:rPr>
+        <mc:AlternateContent>
+          <mc:Choice Requires="wps">
+            <w:drawing>
+              <wp:anchor distT="0" distB="0" distL="114300" distR="114300" simplePos="0" relativeHeight="251735040" behindDoc="0" locked="0" layoutInCell="1" allowOverlap="1" wp14:anchorId="4D64B79F" wp14:editId="2F2B1A66">
+                <wp:simplePos x="0" y="0"/>
+                <wp:positionH relativeFrom="column">
+                  <wp:posOffset>1028700</wp:posOffset>
+                </wp:positionH>
+                <wp:positionV relativeFrom="paragraph">
+                  <wp:posOffset>5181600</wp:posOffset>
+                </wp:positionV>
+                <wp:extent cx="723900" cy="762000"/>
+                <wp:effectExtent l="0" t="38100" r="57150" b="19050"/>
+                <wp:wrapNone/>
+                <wp:docPr id="45" name="Straight Arrow Connector 45"/>
+                <wp:cNvGraphicFramePr/>
+                <a:graphic xmlns:a="http://schemas.openxmlformats.org/drawingml/2006/main">
+                  <a:graphicData uri="http://schemas.microsoft.com/office/word/2010/wordprocessingShape">
+                    <wps:wsp>
+                      <wps:cNvCnPr/>
+                      <wps:spPr>
+                        <a:xfrm flipV="1">
+                          <a:off x="0" y="0"/>
+                          <a:ext cx="723900" cy="762000"/>
+                        </a:xfrm>
+                        <a:prstGeom prst="straightConnector1">
+                          <a:avLst/>
+                        </a:prstGeom>
+                        <a:ln>
+                          <a:tailEnd type="triangle"/>
+                        </a:ln>
+                      </wps:spPr>
+                      <wps:style>
+                        <a:lnRef idx="1">
+                          <a:schemeClr val="accent3"/>
+                        </a:lnRef>
+                        <a:fillRef idx="0">
+                          <a:schemeClr val="accent3"/>
+                        </a:fillRef>
+                        <a:effectRef idx="0">
+                          <a:schemeClr val="accent3"/>
+                        </a:effectRef>
+                        <a:fontRef idx="minor">
+                          <a:schemeClr val="tx1"/>
+                        </a:fontRef>
+                      </wps:style>
+                      <wps:bodyPr/>
+                    </wps:wsp>
+                  </a:graphicData>
+                </a:graphic>
+              </wp:anchor>
+            </w:drawing>
+          </mc:Choice>
+          <mc:Fallback>
+            <w:pict>
+              <v:shapetype w14:anchorId="2A050FE0" id="_x0000_t32" coordsize="21600,21600" o:spt="32" o:oned="t" path="m,l21600,21600e" filled="f">
+                <v:path arrowok="t" fillok="f" o:connecttype="none"/>
+                <o:lock v:ext="edit" shapetype="t"/>
+              </v:shapetype>
+              <v:shape id="Straight Arrow Connector 45" o:spid="_x0000_s1026" type="#_x0000_t32" style="position:absolute;margin-left:81pt;margin-top:408pt;width:57pt;height:60pt;flip:y;z-index:251735040;visibility:visible;mso-wrap-style:square;mso-wrap-distance-left:9pt;mso-wrap-distance-top:0;mso-wrap-distance-right:9pt;mso-wrap-distance-bottom:0;mso-position-horizontal:absolute;mso-position-horizontal-relative:text;mso-position-vertical:absolute;mso-position-vertical-relative:text" o:gfxdata="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" strokecolor="#a5a5a5 [3206]" strokeweight=".5pt">
+                <v:stroke endarrow="block" joinstyle="miter"/>
+              </v:shape>
+            </w:pict>
+          </mc:Fallback>
+        </mc:AlternateContent>
+      </w:r>
+      <w:r>
+        <w:rPr>
+          <w:noProof/>
+        </w:rPr>
+        <mc:AlternateContent>
+          <mc:Choice Requires="wps">
+            <w:drawing>
+              <wp:anchor distT="0" distB="0" distL="114300" distR="114300" simplePos="0" relativeHeight="251734016" behindDoc="0" locked="0" layoutInCell="1" allowOverlap="1" wp14:anchorId="5563B9E3" wp14:editId="7D695B7F">
+                <wp:simplePos x="0" y="0"/>
+                <wp:positionH relativeFrom="column">
+                  <wp:posOffset>628650</wp:posOffset>
+                </wp:positionH>
+                <wp:positionV relativeFrom="paragraph">
+                  <wp:posOffset>8086725</wp:posOffset>
+                </wp:positionV>
+                <wp:extent cx="1638300" cy="676275"/>
+                <wp:effectExtent l="38100" t="38100" r="19050" b="28575"/>
+                <wp:wrapNone/>
+                <wp:docPr id="44" name="Straight Arrow Connector 44"/>
+                <wp:cNvGraphicFramePr/>
+                <a:graphic xmlns:a="http://schemas.openxmlformats.org/drawingml/2006/main">
+                  <a:graphicData uri="http://schemas.microsoft.com/office/word/2010/wordprocessingShape">
+                    <wps:wsp>
+                      <wps:cNvCnPr/>
+                      <wps:spPr>
+                        <a:xfrm flipH="1" flipV="1">
+                          <a:off x="0" y="0"/>
+                          <a:ext cx="1638300" cy="676275"/>
+                        </a:xfrm>
+                        <a:prstGeom prst="straightConnector1">
+                          <a:avLst/>
+                        </a:prstGeom>
+                        <a:ln>
+                          <a:tailEnd type="triangle"/>
+                        </a:ln>
+                      </wps:spPr>
+                      <wps:style>
+                        <a:lnRef idx="1">
+                          <a:schemeClr val="accent1"/>
+                        </a:lnRef>
+                        <a:fillRef idx="0">
+                          <a:schemeClr val="accent1"/>
+                        </a:fillRef>
+                        <a:effectRef idx="0">
+                          <a:schemeClr val="accent1"/>
+                        </a:effectRef>
+                        <a:fontRef idx="minor">
+                          <a:schemeClr val="tx1"/>
+                        </a:fontRef>
+                      </wps:style>
+                      <wps:bodyPr/>
+                    </wps:wsp>
+                  </a:graphicData>
+                </a:graphic>
+              </wp:anchor>
+            </w:drawing>
+          </mc:Choice>
+          <mc:Fallback>
+            <w:pict>
+              <v:shape w14:anchorId="26C74082" id="Straight Arrow Connector 44" o:spid="_x0000_s1026" type="#_x0000_t32" style="position:absolute;margin-left:49.5pt;margin-top:636.75pt;width:129pt;height:53.25pt;flip:x y;z-index:251734016;visibility:visible;mso-wrap-style:square;mso-wrap-distance-left:9pt;mso-wrap-distance-top:0;mso-wrap-distance-right:9pt;mso-wrap-distance-bottom:0;mso-position-horizontal:absolute;mso-position-horizontal-relative:text;mso-position-vertical:absolute;mso-position-vertical-relative:text" o:gfxdata="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" strokecolor="#4472c4 [3204]" strokeweight=".5pt">
+                <v:stroke endarrow="block" joinstyle="miter"/>
+              </v:shape>
+            </w:pict>
+          </mc:Fallback>
+        </mc:AlternateContent>
+      </w:r>
+      <w:r>
+        <w:rPr>
+          <w:noProof/>
+        </w:rPr>
+        <mc:AlternateContent>
+          <mc:Choice Requires="wps">
+            <w:drawing>
+              <wp:anchor distT="0" distB="0" distL="114300" distR="114300" simplePos="0" relativeHeight="251732992" behindDoc="0" locked="0" layoutInCell="1" allowOverlap="1" wp14:anchorId="4AB4841A" wp14:editId="7DCE1D7B">
+                <wp:simplePos x="0" y="0"/>
+                <wp:positionH relativeFrom="column">
+                  <wp:posOffset>2371725</wp:posOffset>
+                </wp:positionH>
+                <wp:positionV relativeFrom="paragraph">
+                  <wp:posOffset>7791450</wp:posOffset>
+                </wp:positionV>
+                <wp:extent cx="2162175" cy="990600"/>
+                <wp:effectExtent l="38100" t="0" r="28575" b="57150"/>
+                <wp:wrapNone/>
+                <wp:docPr id="43" name="Straight Arrow Connector 43"/>
+                <wp:cNvGraphicFramePr/>
+                <a:graphic xmlns:a="http://schemas.openxmlformats.org/drawingml/2006/main">
+                  <a:graphicData uri="http://schemas.microsoft.com/office/word/2010/wordprocessingShape">
+                    <wps:wsp>
+                      <wps:cNvCnPr/>
+                      <wps:spPr>
+                        <a:xfrm flipH="1">
+                          <a:off x="0" y="0"/>
+                          <a:ext cx="2162175" cy="990600"/>
+                        </a:xfrm>
+                        <a:prstGeom prst="straightConnector1">
+                          <a:avLst/>
+                        </a:prstGeom>
+                        <a:ln>
+                          <a:tailEnd type="triangle"/>
+                        </a:ln>
+                      </wps:spPr>
+                      <wps:style>
+                        <a:lnRef idx="1">
+                          <a:schemeClr val="accent1"/>
+                        </a:lnRef>
+                        <a:fillRef idx="0">
+                          <a:schemeClr val="accent1"/>
+                        </a:fillRef>
+                        <a:effectRef idx="0">
+                          <a:schemeClr val="accent1"/>
+                        </a:effectRef>
+                        <a:fontRef idx="minor">
+                          <a:schemeClr val="tx1"/>
+                        </a:fontRef>
+                      </wps:style>
+                      <wps:bodyPr/>
+                    </wps:wsp>
+                  </a:graphicData>
+                </a:graphic>
+              </wp:anchor>
+            </w:drawing>
+          </mc:Choice>
+          <mc:Fallback>
+            <w:pict>
+              <v:shape w14:anchorId="72DA08D8" id="Straight Arrow Connector 43" o:spid="_x0000_s1026" type="#_x0000_t32" style="position:absolute;margin-left:186.75pt;margin-top:613.5pt;width:170.25pt;height:78pt;flip:x;z-index:251732992;visibility:visible;mso-wrap-style:square;mso-wrap-distance-left:9pt;mso-wrap-distance-top:0;mso-wrap-distance-right:9pt;mso-wrap-distance-bottom:0;mso-position-horizontal:absolute;mso-position-horizontal-relative:text;mso-position-vertical:absolute;mso-position-vertical-relative:text" o:gfxdata="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" strokecolor="#4472c4 [3204]" strokeweight=".5pt">
+                <v:stroke endarrow="block" joinstyle="miter"/>
+              </v:shape>
+            </w:pict>
+          </mc:Fallback>
+        </mc:AlternateContent>
+      </w:r>
+      <w:r>
+        <w:rPr>
+          <w:noProof/>
+        </w:rPr>
+        <mc:AlternateContent>
+          <mc:Choice Requires="wps">
+            <w:drawing>
+              <wp:anchor distT="0" distB="0" distL="114300" distR="114300" simplePos="0" relativeHeight="251731968" behindDoc="0" locked="0" layoutInCell="1" allowOverlap="1" wp14:anchorId="5345D45B" wp14:editId="5887E820">
+                <wp:simplePos x="0" y="0"/>
+                <wp:positionH relativeFrom="column">
+                  <wp:posOffset>3371850</wp:posOffset>
+                </wp:positionH>
+                <wp:positionV relativeFrom="paragraph">
+                  <wp:posOffset>6257925</wp:posOffset>
+                </wp:positionV>
+                <wp:extent cx="504825" cy="0"/>
+                <wp:effectExtent l="0" t="76200" r="9525" b="95250"/>
+                <wp:wrapNone/>
+                <wp:docPr id="42" name="Straight Arrow Connector 42"/>
+                <wp:cNvGraphicFramePr/>
+                <a:graphic xmlns:a="http://schemas.openxmlformats.org/drawingml/2006/main">
+                  <a:graphicData uri="http://schemas.microsoft.com/office/word/2010/wordprocessingShape">
+                    <wps:wsp>
+                      <wps:cNvCnPr/>
+                      <wps:spPr>
+                        <a:xfrm>
+                          <a:off x="0" y="0"/>
+                          <a:ext cx="504825" cy="0"/>
+                        </a:xfrm>
+                        <a:prstGeom prst="straightConnector1">
+                          <a:avLst/>
+                        </a:prstGeom>
+                        <a:ln>
+                          <a:tailEnd type="triangle"/>
+                        </a:ln>
+                      </wps:spPr>
+                      <wps:style>
+                        <a:lnRef idx="1">
+                          <a:schemeClr val="accent1"/>
+                        </a:lnRef>
+                        <a:fillRef idx="0">
+                          <a:schemeClr val="accent1"/>
+                        </a:fillRef>
+                        <a:effectRef idx="0">
+                          <a:schemeClr val="accent1"/>
+                        </a:effectRef>
+                        <a:fontRef idx="minor">
+                          <a:schemeClr val="tx1"/>
+                        </a:fontRef>
+                      </wps:style>
+                      <wps:bodyPr/>
+                    </wps:wsp>
+                  </a:graphicData>
+                </a:graphic>
+              </wp:anchor>
+            </w:drawing>
+          </mc:Choice>
+          <mc:Fallback>
+            <w:pict>
+              <v:shape w14:anchorId="5F7387F7" id="Straight Arrow Connector 42" o:spid="_x0000_s1026" type="#_x0000_t32" style="position:absolute;margin-left:265.5pt;margin-top:492.75pt;width:39.75pt;height:0;z-index:251731968;visibility:visible;mso-wrap-style:square;mso-wrap-distance-left:9pt;mso-wrap-distance-top:0;mso-wrap-distance-right:9pt;mso-wrap-distance-bottom:0;mso-position-horizontal:absolute;mso-position-horizontal-relative:text;mso-position-vertical:absolute;mso-position-vertical-relative:text" o:gfxdata="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" strokecolor="#4472c4 [3204]" strokeweight=".5pt">
+                <v:stroke endarrow="block" joinstyle="miter"/>
+              </v:shape>
+            </w:pict>
+          </mc:Fallback>
+        </mc:AlternateContent>
+      </w:r>
+      <w:r>
+        <w:rPr>
+          <w:noProof/>
+        </w:rPr>
+        <mc:AlternateContent>
+          <mc:Choice Requires="wps">
+            <w:drawing>
+              <wp:anchor distT="0" distB="0" distL="114300" distR="114300" simplePos="0" relativeHeight="251730944" behindDoc="0" locked="0" layoutInCell="1" allowOverlap="1" wp14:anchorId="4EAB7C6A" wp14:editId="2DF27782">
+                <wp:simplePos x="0" y="0"/>
+                <wp:positionH relativeFrom="column">
+                  <wp:posOffset>3933825</wp:posOffset>
+                </wp:positionH>
+                <wp:positionV relativeFrom="paragraph">
+                  <wp:posOffset>4686301</wp:posOffset>
+                </wp:positionV>
+                <wp:extent cx="1562100" cy="285750"/>
+                <wp:effectExtent l="0" t="0" r="19050" b="19050"/>
+                <wp:wrapNone/>
+                <wp:docPr id="41" name="Rectangle 41"/>
+                <wp:cNvGraphicFramePr/>
+                <a:graphic xmlns:a="http://schemas.openxmlformats.org/drawingml/2006/main">
+                  <a:graphicData uri="http://schemas.microsoft.com/office/word/2010/wordprocessingShape">
+                    <wps:wsp>
+                      <wps:cNvSpPr/>
+                      <wps:spPr>
+                        <a:xfrm>
+                          <a:off x="0" y="0"/>
+                          <a:ext cx="1562100" cy="285750"/>
+                        </a:xfrm>
+                        <a:prstGeom prst="rect">
+                          <a:avLst/>
+                        </a:prstGeom>
+                      </wps:spPr>
+                      <wps:style>
+                        <a:lnRef idx="2">
+                          <a:schemeClr val="accent3">
+                            <a:shade val="50000"/>
+                          </a:schemeClr>
+                        </a:lnRef>
+                        <a:fillRef idx="1">
+                          <a:schemeClr val="accent3"/>
+                        </a:fillRef>
+                        <a:effectRef idx="0">
+                          <a:schemeClr val="accent3"/>
+                        </a:effectRef>
+                        <a:fontRef idx="minor">
+                          <a:schemeClr val="lt1"/>
+                        </a:fontRef>
+                      </wps:style>
+                      <wps:txbx>
+                        <w:txbxContent>
+                          <w:p>
+                            <w:pPr>
+                              <w:jc w:val="center"/>
+                            </w:pPr>
+                            <w:r>
+                              <w:t>Old gate state updates</w:t>
+                            </w:r>
+                          </w:p>
+                        </w:txbxContent>
+                      </wps:txbx>
+                      <wps:bodyPr rot="0" spcFirstLastPara="0" vertOverflow="overflow" horzOverflow="overflow" vert="horz" wrap="square" lIns="91440" tIns="45720" rIns="91440" bIns="45720" numCol="1" spcCol="0" rtlCol="0" fromWordArt="0" anchor="ctr" anchorCtr="0" forceAA="0" compatLnSpc="1">
+                        <a:prstTxWarp prst="textNoShape">
+                          <a:avLst/>
+                        </a:prstTxWarp>
+                        <a:noAutofit/>
+                      </wps:bodyPr>
+                    </wps:wsp>
+                  </a:graphicData>
+                </a:graphic>
+                <wp14:sizeRelV relativeFrom="margin">
+                  <wp14:pctHeight>0</wp14:pctHeight>
+                </wp14:sizeRelV>
+              </wp:anchor>
+            </w:drawing>
+          </mc:Choice>
+          <mc:Fallback>
+            <w:pict>
+              <v:rect w14:anchorId="4EAB7C6A" id="Rectangle 41" o:spid="_x0000_s1026" style="position:absolute;margin-left:309.75pt;margin-top:369pt;width:123pt;height:22.5pt;z-index:251730944;visibility:visible;mso-wrap-style:square;mso-height-percent:0;mso-wrap-distance-left:9pt;mso-wrap-distance-top:0;mso-wrap-distance-right:9pt;mso-wrap-distance-bottom:0;mso-position-horizontal:absolute;mso-position-horizontal-relative:text;mso-position-vertical:absolute;mso-position-vertical-relative:text;mso-height-percent:0;mso-height-relative:margin;v-text-anchor:middle" o:gfxdata="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" fillcolor="#a5a5a5 [3206]" strokecolor="#525252 [1606]" strokeweight="1pt">
+                <v:textbox>
+                  <w:txbxContent>
+                    <w:p>
+                      <w:pPr>
+                        <w:jc w:val="center"/>
+                      </w:pPr>
+                      <w:r>
+                        <w:t>Old gate state updates</w:t>
+                      </w:r>
+                    </w:p>
+                  </w:txbxContent>
+                </v:textbox>
+              </v:rect>
+            </w:pict>
+          </mc:Fallback>
+        </mc:AlternateContent>
+      </w:r>
+      <w:r>
+        <w:rPr>
+          <w:noProof/>
+        </w:rPr>
+        <mc:AlternateContent>
+          <mc:Choice Requires="wps">
+            <w:drawing>
+              <wp:anchor distT="0" distB="0" distL="114300" distR="114300" simplePos="0" relativeHeight="251728896" behindDoc="0" locked="0" layoutInCell="1" allowOverlap="1" wp14:anchorId="2E420DCF" wp14:editId="2440D49C">
+                <wp:simplePos x="0" y="0"/>
+                <wp:positionH relativeFrom="column">
+                  <wp:posOffset>3933825</wp:posOffset>
+                </wp:positionH>
+                <wp:positionV relativeFrom="paragraph">
+                  <wp:posOffset>5581650</wp:posOffset>
+                </wp:positionV>
+                <wp:extent cx="1562100" cy="704850"/>
+                <wp:effectExtent l="0" t="0" r="19050" b="19050"/>
+                <wp:wrapNone/>
+                <wp:docPr id="40" name="Rectangle 40"/>
+                <wp:cNvGraphicFramePr/>
+                <a:graphic xmlns:a="http://schemas.openxmlformats.org/drawingml/2006/main">
+                  <a:graphicData uri="http://schemas.microsoft.com/office/word/2010/wordprocessingShape">
+                    <wps:wsp>
+                      <wps:cNvSpPr/>
+                      <wps:spPr>
+                        <a:xfrm>
+                          <a:off x="0" y="0"/>
+                          <a:ext cx="1562100" cy="704850"/>
+                        </a:xfrm>
+                        <a:prstGeom prst="rect">
+                          <a:avLst/>
+                        </a:prstGeom>
+                      </wps:spPr>
+                      <wps:style>
+                        <a:lnRef idx="2">
+                          <a:schemeClr val="accent1">
+                            <a:shade val="50000"/>
+                          </a:schemeClr>
+                        </a:lnRef>
+                        <a:fillRef idx="1">
+                          <a:schemeClr val="accent1"/>
+                        </a:fillRef>
+                        <a:effectRef idx="0">
+                          <a:schemeClr val="accent1"/>
+                        </a:effectRef>
+                        <a:fontRef idx="minor">
+                          <a:schemeClr val="lt1"/>
+                        </a:fontRef>
+                      </wps:style>
+                      <wps:txbx>
+                        <w:txbxContent>
+                          <w:p>
+                            <w:pPr>
+                              <w:jc w:val="center"/>
+                            </w:pPr>
+                            <w:r>
+                              <w:t>Gate state updates</w:t>
+                            </w:r>
+                          </w:p>
+                        </w:txbxContent>
+                      </wps:txbx>
+                      <wps:bodyPr rot="0" spcFirstLastPara="0" vertOverflow="overflow" horzOverflow="overflow" vert="horz" wrap="square" lIns="91440" tIns="45720" rIns="91440" bIns="45720" numCol="1" spcCol="0" rtlCol="0" fromWordArt="0" anchor="ctr" anchorCtr="0" forceAA="0" compatLnSpc="1">
+                        <a:prstTxWarp prst="textNoShape">
+                          <a:avLst/>
+                        </a:prstTxWarp>
+                        <a:noAutofit/>
+                      </wps:bodyPr>
+                    </wps:wsp>
+                  </a:graphicData>
+                </a:graphic>
+                <wp14:sizeRelV relativeFrom="margin">
+                  <wp14:pctHeight>0</wp14:pctHeight>
+                </wp14:sizeRelV>
+              </wp:anchor>
+            </w:drawing>
+          </mc:Choice>
+          <mc:Fallback>
+            <w:pict>
+              <v:rect w14:anchorId="2E420DCF" id="Rectangle 40" o:spid="_x0000_s1027" style="position:absolute;margin-left:309.75pt;margin-top:439.5pt;width:123pt;height:55.5pt;z-index:251728896;visibility:visible;mso-wrap-style:square;mso-height-percent:0;mso-wrap-distance-left:9pt;mso-wrap-distance-top:0;mso-wrap-distance-right:9pt;mso-wrap-distance-bottom:0;mso-position-horizontal:absolute;mso-position-horizontal-relative:text;mso-position-vertical:absolute;mso-position-vertical-relative:text;mso-height-percent:0;mso-height-relative:margin;v-text-anchor:middle" o:gfxdata="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" fillcolor="#4472c4 [3204]" strokecolor="#1f3763 [1604]" strokeweight="1pt">
+                <v:textbox>
+                  <w:txbxContent>
+                    <w:p>
+                      <w:pPr>
+                        <w:jc w:val="center"/>
+                      </w:pPr>
+                      <w:r>
+                        <w:t>Gate state updates</w:t>
+                      </w:r>
+                    </w:p>
+                  </w:txbxContent>
+                </v:textbox>
+              </v:rect>
+            </w:pict>
+          </mc:Fallback>
+        </mc:AlternateContent>
+      </w:r>
+      <w:r>
+        <w:rPr>
+          <w:noProof/>
+        </w:rPr>
+        <mc:AlternateContent>
+          <mc:Choice Requires="wps">
+            <w:drawing>
+              <wp:anchor distT="0" distB="0" distL="114300" distR="114300" simplePos="0" relativeHeight="251726848" behindDoc="0" locked="0" layoutInCell="1" allowOverlap="1" wp14:anchorId="30AA3881" wp14:editId="002CEB30">
+                <wp:simplePos x="0" y="0"/>
+                <wp:positionH relativeFrom="column">
+                  <wp:posOffset>3914775</wp:posOffset>
+                </wp:positionH>
+                <wp:positionV relativeFrom="paragraph">
+                  <wp:posOffset>7324725</wp:posOffset>
+                </wp:positionV>
+                <wp:extent cx="1562100" cy="257175"/>
+                <wp:effectExtent l="0" t="0" r="19050" b="28575"/>
+                <wp:wrapNone/>
+                <wp:docPr id="39" name="Rectangle 39"/>
+                <wp:cNvGraphicFramePr/>
+                <a:graphic xmlns:a="http://schemas.openxmlformats.org/drawingml/2006/main">
+                  <a:graphicData uri="http://schemas.microsoft.com/office/word/2010/wordprocessingShape">
+                    <wps:wsp>
+                      <wps:cNvSpPr/>
+                      <wps:spPr>
+                        <a:xfrm>
+                          <a:off x="0" y="0"/>
+                          <a:ext cx="1562100" cy="257175"/>
+                        </a:xfrm>
+                        <a:prstGeom prst="rect">
+                          <a:avLst/>
+                        </a:prstGeom>
+                      </wps:spPr>
+                      <wps:style>
+                        <a:lnRef idx="2">
+                          <a:schemeClr val="accent1">
+                            <a:shade val="50000"/>
+                          </a:schemeClr>
+                        </a:lnRef>
+                        <a:fillRef idx="1">
+                          <a:schemeClr val="accent1"/>
+                        </a:fillRef>
+                        <a:effectRef idx="0">
+                          <a:schemeClr val="accent1"/>
+                        </a:effectRef>
+                        <a:fontRef idx="minor">
+                          <a:schemeClr val="lt1"/>
+                        </a:fontRef>
+                      </wps:style>
+                      <wps:txbx>
+                        <w:txbxContent>
+                          <w:p>
+                            <w:pPr>
+                              <w:jc w:val="center"/>
+                            </w:pPr>
+                            <w:r>
+                              <w:t>… state updates</w:t>
+                            </w:r>
+                          </w:p>
+                        </w:txbxContent>
+                      </wps:txbx>
+                      <wps:bodyPr rot="0" spcFirstLastPara="0" vertOverflow="overflow" horzOverflow="overflow" vert="horz" wrap="square" lIns="91440" tIns="45720" rIns="91440" bIns="45720" numCol="1" spcCol="0" rtlCol="0" fromWordArt="0" anchor="ctr" anchorCtr="0" forceAA="0" compatLnSpc="1">
+                        <a:prstTxWarp prst="textNoShape">
+                          <a:avLst/>
+                        </a:prstTxWarp>
+                        <a:noAutofit/>
+                      </wps:bodyPr>
+                    </wps:wsp>
+                  </a:graphicData>
+                </a:graphic>
+                <wp14:sizeRelV relativeFrom="margin">
+                  <wp14:pctHeight>0</wp14:pctHeight>
+                </wp14:sizeRelV>
+              </wp:anchor>
+            </w:drawing>
+          </mc:Choice>
+          <mc:Fallback>
+            <w:pict>
+              <v:rect w14:anchorId="30AA3881" id="Rectangle 39" o:spid="_x0000_s1028" style="position:absolute;margin-left:308.25pt;margin-top:576.75pt;width:123pt;height:20.25pt;z-index:251726848;visibility:visible;mso-wrap-style:square;mso-height-percent:0;mso-wrap-distance-left:9pt;mso-wrap-distance-top:0;mso-wrap-distance-right:9pt;mso-wrap-distance-bottom:0;mso-position-horizontal:absolute;mso-position-horizontal-relative:text;mso-position-vertical:absolute;mso-position-vertical-relative:text;mso-height-percent:0;mso-height-relative:margin;v-text-anchor:middle" o:gfxdata="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" fillcolor="#4472c4 [3204]" strokecolor="#1f3763 [1604]" strokeweight="1pt">
+                <v:textbox>
+                  <w:txbxContent>
+                    <w:p>
+                      <w:pPr>
+                        <w:jc w:val="center"/>
+                      </w:pPr>
+                      <w:r>
+                        <w:t>… state updates</w:t>
+                      </w:r>
+                    </w:p>
+                  </w:txbxContent>
+                </v:textbox>
+              </v:rect>
+            </w:pict>
+          </mc:Fallback>
+        </mc:AlternateContent>
+      </w:r>
+      <w:r>
+        <w:rPr>
+          <w:noProof/>
+        </w:rPr>
+        <mc:AlternateContent>
+          <mc:Choice Requires="wps">
+            <w:drawing>
+              <wp:anchor distT="0" distB="0" distL="114300" distR="114300" simplePos="0" relativeHeight="251724800" behindDoc="0" locked="0" layoutInCell="1" allowOverlap="1" wp14:anchorId="6BCE59D6" wp14:editId="572BD7FB">
+                <wp:simplePos x="0" y="0"/>
+                <wp:positionH relativeFrom="column">
+                  <wp:posOffset>1752600</wp:posOffset>
+                </wp:positionH>
+                <wp:positionV relativeFrom="paragraph">
+                  <wp:posOffset>5591176</wp:posOffset>
+                </wp:positionV>
+                <wp:extent cx="1562100" cy="247650"/>
+                <wp:effectExtent l="0" t="0" r="19050" b="19050"/>
+                <wp:wrapNone/>
+                <wp:docPr id="38" name="Rectangle 38"/>
+                <wp:cNvGraphicFramePr/>
+                <a:graphic xmlns:a="http://schemas.openxmlformats.org/drawingml/2006/main">
+                  <a:graphicData uri="http://schemas.microsoft.com/office/word/2010/wordprocessingShape">
+                    <wps:wsp>
+                      <wps:cNvSpPr/>
+                      <wps:spPr>
+                        <a:xfrm>
+                          <a:off x="0" y="0"/>
+                          <a:ext cx="1562100" cy="247650"/>
+                        </a:xfrm>
+                        <a:prstGeom prst="rect">
+                          <a:avLst/>
+                        </a:prstGeom>
+                      </wps:spPr>
+                      <wps:style>
+                        <a:lnRef idx="2">
+                          <a:schemeClr val="accent1">
+                            <a:shade val="50000"/>
+                          </a:schemeClr>
+                        </a:lnRef>
+                        <a:fillRef idx="1">
+                          <a:schemeClr val="accent1"/>
+                        </a:fillRef>
+                        <a:effectRef idx="0">
+                          <a:schemeClr val="accent1"/>
+                        </a:effectRef>
+                        <a:fontRef idx="minor">
+                          <a:schemeClr val="lt1"/>
+                        </a:fontRef>
+                      </wps:style>
+                      <wps:txbx>
+                        <w:txbxContent>
+                          <w:p>
+                            <w:pPr>
+                              <w:jc w:val="center"/>
+                            </w:pPr>
+                            <w:r>
+                              <w:t>Gate state updates</w:t>
+                            </w:r>
+                          </w:p>
+                        </w:txbxContent>
+                      </wps:txbx>
+                      <wps:bodyPr rot="0" spcFirstLastPara="0" vertOverflow="overflow" horzOverflow="overflow" vert="horz" wrap="square" lIns="91440" tIns="45720" rIns="91440" bIns="45720" numCol="1" spcCol="0" rtlCol="0" fromWordArt="0" anchor="ctr" anchorCtr="0" forceAA="0" compatLnSpc="1">
+                        <a:prstTxWarp prst="textNoShape">
+                          <a:avLst/>
+                        </a:prstTxWarp>
+                        <a:noAutofit/>
+                      </wps:bodyPr>
+                    </wps:wsp>
+                  </a:graphicData>
+                </a:graphic>
+                <wp14:sizeRelV relativeFrom="margin">
+                  <wp14:pctHeight>0</wp14:pctHeight>
+                </wp14:sizeRelV>
+              </wp:anchor>
+            </w:drawing>
+          </mc:Choice>
+          <mc:Fallback>
+            <w:pict>
+              <v:rect w14:anchorId="6BCE59D6" id="Rectangle 38" o:spid="_x0000_s1029" style="position:absolute;margin-left:138pt;margin-top:440.25pt;width:123pt;height:19.5pt;z-index:251724800;visibility:visible;mso-wrap-style:square;mso-height-percent:0;mso-wrap-distance-left:9pt;mso-wrap-distance-top:0;mso-wrap-distance-right:9pt;mso-wrap-distance-bottom:0;mso-position-horizontal:absolute;mso-position-horizontal-relative:text;mso-position-vertical:absolute;mso-position-vertical-relative:text;mso-height-percent:0;mso-height-relative:margin;v-text-anchor:middle" o:gfxdata="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" fillcolor="#4472c4 [3204]" strokecolor="#1f3763 [1604]" strokeweight="1pt">
+                <v:textbox>
+                  <w:txbxContent>
+                    <w:p>
+                      <w:pPr>
+                        <w:jc w:val="center"/>
+                      </w:pPr>
+                      <w:r>
+                        <w:t>Gate state updates</w:t>
+                      </w:r>
+                    </w:p>
+                  </w:txbxContent>
+                </v:textbox>
+              </v:rect>
+            </w:pict>
+          </mc:Fallback>
+        </mc:AlternateContent>
+      </w:r>
+      <w:r>
+        <w:rPr>
+          <w:noProof/>
+        </w:rPr>
+        <mc:AlternateContent>
+          <mc:Choice Requires="wps">
+            <w:drawing>
+              <wp:anchor distT="0" distB="0" distL="114300" distR="114300" simplePos="0" relativeHeight="251722752" behindDoc="0" locked="0" layoutInCell="1" allowOverlap="1" wp14:anchorId="390C1234" wp14:editId="1AADFC74">
+                <wp:simplePos x="0" y="0"/>
+                <wp:positionH relativeFrom="column">
+                  <wp:posOffset>3914775</wp:posOffset>
+                </wp:positionH>
+                <wp:positionV relativeFrom="paragraph">
+                  <wp:posOffset>6419851</wp:posOffset>
+                </wp:positionV>
+                <wp:extent cx="1562100" cy="247650"/>
+                <wp:effectExtent l="0" t="0" r="19050" b="19050"/>
+                <wp:wrapNone/>
+                <wp:docPr id="37" name="Rectangle 37"/>
+                <wp:cNvGraphicFramePr/>
+                <a:graphic xmlns:a="http://schemas.openxmlformats.org/drawingml/2006/main">
+                  <a:graphicData uri="http://schemas.microsoft.com/office/word/2010/wordprocessingShape">
+                    <wps:wsp>
+                      <wps:cNvSpPr/>
+                      <wps:spPr>
+                        <a:xfrm>
+                          <a:off x="0" y="0"/>
+                          <a:ext cx="1562100" cy="247650"/>
+                        </a:xfrm>
+                        <a:prstGeom prst="rect">
+                          <a:avLst/>
+                        </a:prstGeom>
+                      </wps:spPr>
+                      <wps:style>
+                        <a:lnRef idx="2">
+                          <a:schemeClr val="accent1">
+                            <a:shade val="50000"/>
+                          </a:schemeClr>
+                        </a:lnRef>
+                        <a:fillRef idx="1">
+                          <a:schemeClr val="accent1"/>
+                        </a:fillRef>
+                        <a:effectRef idx="0">
+                          <a:schemeClr val="accent1"/>
+                        </a:effectRef>
+                        <a:fontRef idx="minor">
+                          <a:schemeClr val="lt1"/>
+                        </a:fontRef>
+                      </wps:style>
+                      <wps:txbx>
+                        <w:txbxContent>
+                          <w:p>
+                            <w:pPr>
+                              <w:jc w:val="center"/>
+                            </w:pPr>
+                            <w:r>
+                              <w:t>Wire state updates</w:t>
+                            </w:r>
+                          </w:p>
+                        </w:txbxContent>
+                      </wps:txbx>
+                      <wps:bodyPr rot="0" spcFirstLastPara="0" vertOverflow="overflow" horzOverflow="overflow" vert="horz" wrap="square" lIns="91440" tIns="45720" rIns="91440" bIns="45720" numCol="1" spcCol="0" rtlCol="0" fromWordArt="0" anchor="ctr" anchorCtr="0" forceAA="0" compatLnSpc="1">
+                        <a:prstTxWarp prst="textNoShape">
+                          <a:avLst/>
+                        </a:prstTxWarp>
+                        <a:noAutofit/>
+                      </wps:bodyPr>
+                    </wps:wsp>
+                  </a:graphicData>
+                </a:graphic>
+                <wp14:sizeRelV relativeFrom="margin">
+                  <wp14:pctHeight>0</wp14:pctHeight>
+                </wp14:sizeRelV>
+              </wp:anchor>
+            </w:drawing>
+          </mc:Choice>
+          <mc:Fallback>
+            <w:pict>
+              <v:rect w14:anchorId="390C1234" id="Rectangle 37" o:spid="_x0000_s1030" style="position:absolute;margin-left:308.25pt;margin-top:505.5pt;width:123pt;height:19.5pt;z-index:251722752;visibility:visible;mso-wrap-style:square;mso-height-percent:0;mso-wrap-distance-left:9pt;mso-wrap-distance-top:0;mso-wrap-distance-right:9pt;mso-wrap-distance-bottom:0;mso-position-horizontal:absolute;mso-position-horizontal-relative:text;mso-position-vertical:absolute;mso-position-vertical-relative:text;mso-height-percent:0;mso-height-relative:margin;v-text-anchor:middle" o:gfxdata="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" fillcolor="#4472c4 [3204]" strokecolor="#1f3763 [1604]" strokeweight="1pt">
+                <v:textbox>
+                  <w:txbxContent>
+                    <w:p>
+                      <w:pPr>
+                        <w:jc w:val="center"/>
+                      </w:pPr>
+                      <w:r>
+                        <w:t>Wire state updates</w:t>
+                      </w:r>
+                    </w:p>
+                  </w:txbxContent>
+                </v:textbox>
+              </v:rect>
+            </w:pict>
+          </mc:Fallback>
+        </mc:AlternateContent>
+      </w:r>
+      <w:r>
+        <w:rPr>
+          <w:noProof/>
+        </w:rPr>
+        <mc:AlternateContent>
+          <mc:Choice Requires="wps">
+            <w:drawing>
+              <wp:anchor distT="0" distB="0" distL="114300" distR="114300" simplePos="0" relativeHeight="251720704" behindDoc="0" locked="0" layoutInCell="1" allowOverlap="1" wp14:anchorId="169308DB" wp14:editId="59E318B8">
+                <wp:simplePos x="0" y="0"/>
+                <wp:positionH relativeFrom="column">
+                  <wp:posOffset>1095375</wp:posOffset>
+                </wp:positionH>
+                <wp:positionV relativeFrom="paragraph">
+                  <wp:posOffset>6153150</wp:posOffset>
+                </wp:positionV>
+                <wp:extent cx="523875" cy="9525"/>
+                <wp:effectExtent l="0" t="57150" r="28575" b="85725"/>
+                <wp:wrapNone/>
+                <wp:docPr id="36" name="Straight Arrow Connector 36"/>
+                <wp:cNvGraphicFramePr/>
+                <a:graphic xmlns:a="http://schemas.openxmlformats.org/drawingml/2006/main">
+                  <a:graphicData uri="http://schemas.microsoft.com/office/word/2010/wordprocessingShape">
+                    <wps:wsp>
+                      <wps:cNvCnPr/>
+                      <wps:spPr>
+                        <a:xfrm>
+                          <a:off x="0" y="0"/>
+                          <a:ext cx="523875" cy="9525"/>
+                        </a:xfrm>
+                        <a:prstGeom prst="straightConnector1">
+                          <a:avLst/>
+                        </a:prstGeom>
+                        <a:ln>
+                          <a:tailEnd type="triangle"/>
+                        </a:ln>
+                      </wps:spPr>
+                      <wps:style>
+                        <a:lnRef idx="1">
+                          <a:schemeClr val="accent1"/>
+                        </a:lnRef>
+                        <a:fillRef idx="0">
+                          <a:schemeClr val="accent1"/>
+                        </a:fillRef>
+                        <a:effectRef idx="0">
+                          <a:schemeClr val="accent1"/>
+                        </a:effectRef>
+                        <a:fontRef idx="minor">
+                          <a:schemeClr val="tx1"/>
+                        </a:fontRef>
+                      </wps:style>
+                      <wps:bodyPr/>
+                    </wps:wsp>
+                  </a:graphicData>
+                </a:graphic>
+              </wp:anchor>
+            </w:drawing>
+          </mc:Choice>
+          <mc:Fallback>
+            <w:pict>
+              <v:shape w14:anchorId="7A6637E4" id="Straight Arrow Connector 36" o:spid="_x0000_s1026" type="#_x0000_t32" style="position:absolute;margin-left:86.25pt;margin-top:484.5pt;width:41.25pt;height:.75pt;z-index:251720704;visibility:visible;mso-wrap-style:square;mso-wrap-distance-left:9pt;mso-wrap-distance-top:0;mso-wrap-distance-right:9pt;mso-wrap-distance-bottom:0;mso-position-horizontal:absolute;mso-position-horizontal-relative:text;mso-position-vertical:absolute;mso-position-vertical-relative:text" o:gfxdata="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" strokecolor="#4472c4 [3204]" strokeweight=".5pt">
+                <v:stroke endarrow="block" joinstyle="miter"/>
+              </v:shape>
+            </w:pict>
+          </mc:Fallback>
+        </mc:AlternateContent>
+      </w:r>
+      <w:r>
+        <w:rPr>
+          <w:noProof/>
+        </w:rPr>
+        <mc:AlternateContent>
+          <mc:Choice Requires="wps">
+            <w:drawing>
+              <wp:anchor distT="0" distB="0" distL="114300" distR="114300" simplePos="0" relativeHeight="251719680" behindDoc="0" locked="0" layoutInCell="1" allowOverlap="1" wp14:anchorId="35706496" wp14:editId="24A72A98">
+                <wp:simplePos x="0" y="0"/>
+                <wp:positionH relativeFrom="column">
+                  <wp:posOffset>1781175</wp:posOffset>
+                </wp:positionH>
+                <wp:positionV relativeFrom="paragraph">
+                  <wp:posOffset>4714875</wp:posOffset>
+                </wp:positionV>
+                <wp:extent cx="1562100" cy="714375"/>
+                <wp:effectExtent l="0" t="0" r="19050" b="28575"/>
+                <wp:wrapNone/>
+                <wp:docPr id="35" name="Rectangle 35"/>
+                <wp:cNvGraphicFramePr/>
+                <a:graphic xmlns:a="http://schemas.openxmlformats.org/drawingml/2006/main">
+                  <a:graphicData uri="http://schemas.microsoft.com/office/word/2010/wordprocessingShape">
+                    <wps:wsp>
+                      <wps:cNvSpPr/>
+                      <wps:spPr>
+                        <a:xfrm>
+                          <a:off x="0" y="0"/>
+                          <a:ext cx="1562100" cy="714375"/>
+                        </a:xfrm>
+                        <a:prstGeom prst="rect">
+                          <a:avLst/>
+                        </a:prstGeom>
+                      </wps:spPr>
+                      <wps:style>
+                        <a:lnRef idx="2">
+                          <a:schemeClr val="accent3">
+                            <a:shade val="50000"/>
+                          </a:schemeClr>
+                        </a:lnRef>
+                        <a:fillRef idx="1">
+                          <a:schemeClr val="accent3"/>
+                        </a:fillRef>
+                        <a:effectRef idx="0">
+                          <a:schemeClr val="accent3"/>
+                        </a:effectRef>
+                        <a:fontRef idx="minor">
+                          <a:schemeClr val="lt1"/>
+                        </a:fontRef>
+                      </wps:style>
+                      <wps:txbx>
+                        <w:txbxContent>
+                          <w:p>
+                            <w:pPr>
+                              <w:jc w:val="center"/>
+                            </w:pPr>
+                            <w:r>
+                              <w:t>Old g</w:t>
+                            </w:r>
+                            <w:r>
+                              <w:t>ate state updates</w:t>
+                            </w:r>
+                          </w:p>
+                        </w:txbxContent>
+                      </wps:txbx>
+                      <wps:bodyPr rot="0" spcFirstLastPara="0" vertOverflow="overflow" horzOverflow="overflow" vert="horz" wrap="square" lIns="91440" tIns="45720" rIns="91440" bIns="45720" numCol="1" spcCol="0" rtlCol="0" fromWordArt="0" anchor="ctr" anchorCtr="0" forceAA="0" compatLnSpc="1">
+                        <a:prstTxWarp prst="textNoShape">
+                          <a:avLst/>
+                        </a:prstTxWarp>
+                        <a:noAutofit/>
+                      </wps:bodyPr>
+                    </wps:wsp>
+                  </a:graphicData>
+                </a:graphic>
+              </wp:anchor>
+            </w:drawing>
+          </mc:Choice>
+          <mc:Fallback>
+            <w:pict>
+              <v:rect w14:anchorId="35706496" id="Rectangle 35" o:spid="_x0000_s1031" style="position:absolute;margin-left:140.25pt;margin-top:371.25pt;width:123pt;height:56.25pt;z-index:251719680;visibility:visible;mso-wrap-style:square;mso-wrap-distance-left:9pt;mso-wrap-distance-top:0;mso-wrap-distance-right:9pt;mso-wrap-distance-bottom:0;mso-position-horizontal:absolute;mso-position-horizontal-relative:text;mso-position-vertical:absolute;mso-position-vertical-relative:text;v-text-anchor:middle" o:gfxdata="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" fillcolor="#a5a5a5 [3206]" strokecolor="#525252 [1606]" strokeweight="1pt">
+                <v:textbox>
+                  <w:txbxContent>
+                    <w:p>
+                      <w:pPr>
+                        <w:jc w:val="center"/>
+                      </w:pPr>
+                      <w:r>
+                        <w:t>Old g</w:t>
+                      </w:r>
+                      <w:r>
+                        <w:t>ate state updates</w:t>
+                      </w:r>
+                    </w:p>
+                  </w:txbxContent>
+                </v:textbox>
+              </v:rect>
+            </w:pict>
+          </mc:Fallback>
+        </mc:AlternateContent>
+      </w:r>
+      <w:r>
+        <w:rPr>
+          <w:noProof/>
+        </w:rPr>
+        <mc:AlternateContent>
+          <mc:Choice Requires="wps">
+            <w:drawing>
+              <wp:anchor distT="0" distB="0" distL="114300" distR="114300" simplePos="0" relativeHeight="251717632" behindDoc="0" locked="0" layoutInCell="1" allowOverlap="1" wp14:anchorId="3454D9A2" wp14:editId="5AF9AF51">
+                <wp:simplePos x="0" y="0"/>
+                <wp:positionH relativeFrom="column">
+                  <wp:posOffset>1743075</wp:posOffset>
+                </wp:positionH>
+                <wp:positionV relativeFrom="paragraph">
+                  <wp:posOffset>7296150</wp:posOffset>
+                </wp:positionV>
+                <wp:extent cx="1562100" cy="714375"/>
+                <wp:effectExtent l="0" t="0" r="19050" b="28575"/>
+                <wp:wrapNone/>
+                <wp:docPr id="34" name="Rectangle 34"/>
+                <wp:cNvGraphicFramePr/>
+                <a:graphic xmlns:a="http://schemas.openxmlformats.org/drawingml/2006/main">
+                  <a:graphicData uri="http://schemas.microsoft.com/office/word/2010/wordprocessingShape">
+                    <wps:wsp>
+                      <wps:cNvSpPr/>
+                      <wps:spPr>
+                        <a:xfrm>
+                          <a:off x="0" y="0"/>
+                          <a:ext cx="1562100" cy="714375"/>
+                        </a:xfrm>
+                        <a:prstGeom prst="rect">
+                          <a:avLst/>
+                        </a:prstGeom>
+                      </wps:spPr>
+                      <wps:style>
+                        <a:lnRef idx="2">
+                          <a:schemeClr val="accent1">
+                            <a:shade val="50000"/>
+                          </a:schemeClr>
+                        </a:lnRef>
+                        <a:fillRef idx="1">
+                          <a:schemeClr val="accent1"/>
+                        </a:fillRef>
+                        <a:effectRef idx="0">
+                          <a:schemeClr val="accent1"/>
+                        </a:effectRef>
+                        <a:fontRef idx="minor">
+                          <a:schemeClr val="lt1"/>
+                        </a:fontRef>
+                      </wps:style>
+                      <wps:txbx>
+                        <w:txbxContent>
+                          <w:p>
+                            <w:pPr>
+                              <w:jc w:val="center"/>
+                            </w:pPr>
+                            <w:r>
+                              <w:t>… state updates</w:t>
+                            </w:r>
+                          </w:p>
+                        </w:txbxContent>
+                      </wps:txbx>
+                      <wps:bodyPr rot="0" spcFirstLastPara="0" vertOverflow="overflow" horzOverflow="overflow" vert="horz" wrap="square" lIns="91440" tIns="45720" rIns="91440" bIns="45720" numCol="1" spcCol="0" rtlCol="0" fromWordArt="0" anchor="ctr" anchorCtr="0" forceAA="0" compatLnSpc="1">
+                        <a:prstTxWarp prst="textNoShape">
+                          <a:avLst/>
+                        </a:prstTxWarp>
+                        <a:noAutofit/>
+                      </wps:bodyPr>
+                    </wps:wsp>
+                  </a:graphicData>
+                </a:graphic>
+              </wp:anchor>
+            </w:drawing>
+          </mc:Choice>
+          <mc:Fallback>
+            <w:pict>
+              <v:rect w14:anchorId="3454D9A2" id="Rectangle 34" o:spid="_x0000_s1032" style="position:absolute;margin-left:137.25pt;margin-top:574.5pt;width:123pt;height:56.25pt;z-index:251717632;visibility:visible;mso-wrap-style:square;mso-wrap-distance-left:9pt;mso-wrap-distance-top:0;mso-wrap-distance-right:9pt;mso-wrap-distance-bottom:0;mso-position-horizontal:absolute;mso-position-horizontal-relative:text;mso-position-vertical:absolute;mso-position-vertical-relative:text;v-text-anchor:middle" o:gfxdata="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" fillcolor="#4472c4 [3204]" strokecolor="#1f3763 [1604]" strokeweight="1pt">
+                <v:textbox>
+                  <w:txbxContent>
+                    <w:p>
+                      <w:pPr>
+                        <w:jc w:val="center"/>
+                      </w:pPr>
+                      <w:r>
+                        <w:t>… state updates</w:t>
+                      </w:r>
+                    </w:p>
+                  </w:txbxContent>
+                </v:textbox>
+              </v:rect>
+            </w:pict>
+          </mc:Fallback>
+        </mc:AlternateContent>
+      </w:r>
+      <w:r>
+        <w:rPr>
+          <w:noProof/>
+        </w:rPr>
+        <mc:AlternateContent>
+          <mc:Choice Requires="wps">
+            <w:drawing>
+              <wp:anchor distT="0" distB="0" distL="114300" distR="114300" simplePos="0" relativeHeight="251715584" behindDoc="0" locked="0" layoutInCell="1" allowOverlap="1" wp14:anchorId="14239261" wp14:editId="27399546">
+                <wp:simplePos x="0" y="0"/>
+                <wp:positionH relativeFrom="column">
+                  <wp:posOffset>1743075</wp:posOffset>
+                </wp:positionH>
+                <wp:positionV relativeFrom="paragraph">
+                  <wp:posOffset>6400800</wp:posOffset>
+                </wp:positionV>
+                <wp:extent cx="1562100" cy="714375"/>
+                <wp:effectExtent l="0" t="0" r="19050" b="28575"/>
+                <wp:wrapNone/>
+                <wp:docPr id="33" name="Rectangle 33"/>
+                <wp:cNvGraphicFramePr/>
+                <a:graphic xmlns:a="http://schemas.openxmlformats.org/drawingml/2006/main">
+                  <a:graphicData uri="http://schemas.microsoft.com/office/word/2010/wordprocessingShape">
+                    <wps:wsp>
+                      <wps:cNvSpPr/>
+                      <wps:spPr>
+                        <a:xfrm>
+                          <a:off x="0" y="0"/>
+                          <a:ext cx="1562100" cy="714375"/>
+                        </a:xfrm>
+                        <a:prstGeom prst="rect">
+                          <a:avLst/>
+                        </a:prstGeom>
+                      </wps:spPr>
+                      <wps:style>
+                        <a:lnRef idx="2">
+                          <a:schemeClr val="accent1">
+                            <a:shade val="50000"/>
+                          </a:schemeClr>
+                        </a:lnRef>
+                        <a:fillRef idx="1">
+                          <a:schemeClr val="accent1"/>
+                        </a:fillRef>
+                        <a:effectRef idx="0">
+                          <a:schemeClr val="accent1"/>
+                        </a:effectRef>
+                        <a:fontRef idx="minor">
+                          <a:schemeClr val="lt1"/>
+                        </a:fontRef>
+                      </wps:style>
+                      <wps:txbx>
+                        <w:txbxContent>
+                          <w:p>
+                            <w:pPr>
+                              <w:jc w:val="center"/>
+                            </w:pPr>
+                            <w:r>
+                              <w:t>Wire state updates</w:t>
+                            </w:r>
+                          </w:p>
+                        </w:txbxContent>
+                      </wps:txbx>
+                      <wps:bodyPr rot="0" spcFirstLastPara="0" vertOverflow="overflow" horzOverflow="overflow" vert="horz" wrap="square" lIns="91440" tIns="45720" rIns="91440" bIns="45720" numCol="1" spcCol="0" rtlCol="0" fromWordArt="0" anchor="ctr" anchorCtr="0" forceAA="0" compatLnSpc="1">
+                        <a:prstTxWarp prst="textNoShape">
+                          <a:avLst/>
+                        </a:prstTxWarp>
+                        <a:noAutofit/>
+                      </wps:bodyPr>
+                    </wps:wsp>
+                  </a:graphicData>
+                </a:graphic>
+              </wp:anchor>
+            </w:drawing>
+          </mc:Choice>
+          <mc:Fallback>
+            <w:pict>
+              <v:rect w14:anchorId="14239261" id="Rectangle 33" o:spid="_x0000_s1033" style="position:absolute;margin-left:137.25pt;margin-top:7in;width:123pt;height:56.25pt;z-index:251715584;visibility:visible;mso-wrap-style:square;mso-wrap-distance-left:9pt;mso-wrap-distance-top:0;mso-wrap-distance-right:9pt;mso-wrap-distance-bottom:0;mso-position-horizontal:absolute;mso-position-horizontal-relative:text;mso-position-vertical:absolute;mso-position-vertical-relative:text;v-text-anchor:middle" o:gfxdata="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" fillcolor="#4472c4 [3204]" strokecolor="#1f3763 [1604]" strokeweight="1pt">
+                <v:textbox>
+                  <w:txbxContent>
+                    <w:p>
+                      <w:pPr>
+                        <w:jc w:val="center"/>
+                      </w:pPr>
+                      <w:r>
+                        <w:t>Wire state updates</w:t>
+                      </w:r>
+                    </w:p>
+                  </w:txbxContent>
+                </v:textbox>
+              </v:rect>
+            </w:pict>
+          </mc:Fallback>
+        </mc:AlternateContent>
+      </w:r>
+      <w:r>
+        <w:rPr>
+          <w:noProof/>
+        </w:rPr>
+        <mc:AlternateContent>
+          <mc:Choice Requires="wps">
+            <w:drawing>
+              <wp:anchor distT="0" distB="0" distL="114300" distR="114300" simplePos="0" relativeHeight="251713536" behindDoc="0" locked="0" layoutInCell="1" allowOverlap="1" wp14:anchorId="3759DA64" wp14:editId="00B28D1E">
+                <wp:simplePos x="0" y="0"/>
+                <wp:positionH relativeFrom="column">
+                  <wp:posOffset>-561975</wp:posOffset>
+                </wp:positionH>
+                <wp:positionV relativeFrom="paragraph">
+                  <wp:posOffset>7258050</wp:posOffset>
+                </wp:positionV>
+                <wp:extent cx="1562100" cy="714375"/>
+                <wp:effectExtent l="0" t="0" r="19050" b="28575"/>
+                <wp:wrapNone/>
+                <wp:docPr id="32" name="Rectangle 32"/>
+                <wp:cNvGraphicFramePr/>
+                <a:graphic xmlns:a="http://schemas.openxmlformats.org/drawingml/2006/main">
+                  <a:graphicData uri="http://schemas.microsoft.com/office/word/2010/wordprocessingShape">
+                    <wps:wsp>
+                      <wps:cNvSpPr/>
+                      <wps:spPr>
+                        <a:xfrm>
+                          <a:off x="0" y="0"/>
+                          <a:ext cx="1562100" cy="714375"/>
+                        </a:xfrm>
+                        <a:prstGeom prst="rect">
+                          <a:avLst/>
+                        </a:prstGeom>
+                      </wps:spPr>
+                      <wps:style>
+                        <a:lnRef idx="2">
+                          <a:schemeClr val="accent1">
+                            <a:shade val="50000"/>
+                          </a:schemeClr>
+                        </a:lnRef>
+                        <a:fillRef idx="1">
+                          <a:schemeClr val="accent1"/>
+                        </a:fillRef>
+                        <a:effectRef idx="0">
+                          <a:schemeClr val="accent1"/>
+                        </a:effectRef>
+                        <a:fontRef idx="minor">
+                          <a:schemeClr val="lt1"/>
+                        </a:fontRef>
+                      </wps:style>
+                      <wps:txbx>
+                        <w:txbxContent>
+                          <w:p>
+                            <w:pPr>
+                              <w:jc w:val="center"/>
+                            </w:pPr>
+                            <w:r>
+                              <w:t>…</w:t>
+                            </w:r>
+                            <w:r>
+                              <w:t xml:space="preserve"> </w:t>
+                            </w:r>
+                            <w:r>
+                              <w:t xml:space="preserve">state </w:t>
+                            </w:r>
+                            <w:r>
+                              <w:t>updates</w:t>
+                            </w:r>
+                          </w:p>
+                        </w:txbxContent>
+                      </wps:txbx>
+                      <wps:bodyPr rot="0" spcFirstLastPara="0" vertOverflow="overflow" horzOverflow="overflow" vert="horz" wrap="square" lIns="91440" tIns="45720" rIns="91440" bIns="45720" numCol="1" spcCol="0" rtlCol="0" fromWordArt="0" anchor="ctr" anchorCtr="0" forceAA="0" compatLnSpc="1">
+                        <a:prstTxWarp prst="textNoShape">
+                          <a:avLst/>
+                        </a:prstTxWarp>
+                        <a:noAutofit/>
+                      </wps:bodyPr>
+                    </wps:wsp>
+                  </a:graphicData>
+                </a:graphic>
+              </wp:anchor>
+            </w:drawing>
+          </mc:Choice>
+          <mc:Fallback>
+            <w:pict>
+              <v:rect w14:anchorId="3759DA64" id="Rectangle 32" o:spid="_x0000_s1034" style="position:absolute;margin-left:-44.25pt;margin-top:571.5pt;width:123pt;height:56.25pt;z-index:251713536;visibility:visible;mso-wrap-style:square;mso-wrap-distance-left:9pt;mso-wrap-distance-top:0;mso-wrap-distance-right:9pt;mso-wrap-distance-bottom:0;mso-position-horizontal:absolute;mso-position-horizontal-relative:text;mso-position-vertical:absolute;mso-position-vertical-relative:text;v-text-anchor:middle" o:gfxdata="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" fillcolor="#4472c4 [3204]" strokecolor="#1f3763 [1604]" strokeweight="1pt">
+                <v:textbox>
+                  <w:txbxContent>
+                    <w:p>
+                      <w:pPr>
+                        <w:jc w:val="center"/>
+                      </w:pPr>
+                      <w:r>
+                        <w:t>…</w:t>
+                      </w:r>
+                      <w:r>
+                        <w:t xml:space="preserve"> </w:t>
+                      </w:r>
+                      <w:r>
+                        <w:t xml:space="preserve">state </w:t>
+                      </w:r>
+                      <w:r>
+                        <w:t>updates</w:t>
+                      </w:r>
+                    </w:p>
+                  </w:txbxContent>
+                </v:textbox>
+              </v:rect>
+            </w:pict>
+          </mc:Fallback>
+        </mc:AlternateContent>
+      </w:r>
+      <w:r>
+        <w:rPr>
+          <w:noProof/>
+        </w:rPr>
+        <mc:AlternateContent>
+          <mc:Choice Requires="wps">
+            <w:drawing>
+              <wp:anchor distT="0" distB="0" distL="114300" distR="114300" simplePos="0" relativeHeight="251711488" behindDoc="0" locked="0" layoutInCell="1" allowOverlap="1" wp14:anchorId="0BA23704" wp14:editId="24FD6699">
+                <wp:simplePos x="0" y="0"/>
+                <wp:positionH relativeFrom="column">
+                  <wp:posOffset>-571500</wp:posOffset>
+                </wp:positionH>
+                <wp:positionV relativeFrom="paragraph">
+                  <wp:posOffset>6400800</wp:posOffset>
+                </wp:positionV>
+                <wp:extent cx="1562100" cy="714375"/>
+                <wp:effectExtent l="0" t="0" r="19050" b="28575"/>
+                <wp:wrapNone/>
+                <wp:docPr id="24" name="Rectangle 24"/>
+                <wp:cNvGraphicFramePr/>
+                <a:graphic xmlns:a="http://schemas.openxmlformats.org/drawingml/2006/main">
+                  <a:graphicData uri="http://schemas.microsoft.com/office/word/2010/wordprocessingShape">
+                    <wps:wsp>
+                      <wps:cNvSpPr/>
+                      <wps:spPr>
+                        <a:xfrm>
+                          <a:off x="0" y="0"/>
+                          <a:ext cx="1562100" cy="714375"/>
+                        </a:xfrm>
+                        <a:prstGeom prst="rect">
+                          <a:avLst/>
+                        </a:prstGeom>
+                      </wps:spPr>
+                      <wps:style>
+                        <a:lnRef idx="2">
+                          <a:schemeClr val="accent1">
+                            <a:shade val="50000"/>
+                          </a:schemeClr>
+                        </a:lnRef>
+                        <a:fillRef idx="1">
+                          <a:schemeClr val="accent1"/>
+                        </a:fillRef>
+                        <a:effectRef idx="0">
+                          <a:schemeClr val="accent1"/>
+                        </a:effectRef>
+                        <a:fontRef idx="minor">
+                          <a:schemeClr val="lt1"/>
+                        </a:fontRef>
+                      </wps:style>
+                      <wps:txbx>
+                        <w:txbxContent>
+                          <w:p>
+                            <w:pPr>
+                              <w:jc w:val="center"/>
+                            </w:pPr>
+                            <w:r>
+                              <w:t>Wire</w:t>
+                            </w:r>
+                            <w:r>
+                              <w:t xml:space="preserve"> </w:t>
+                            </w:r>
+                            <w:r>
+                              <w:t xml:space="preserve">state </w:t>
+                            </w:r>
+                            <w:r>
+                              <w:t>updates</w:t>
+                            </w:r>
+                          </w:p>
+                        </w:txbxContent>
+                      </wps:txbx>
+                      <wps:bodyPr rot="0" spcFirstLastPara="0" vertOverflow="overflow" horzOverflow="overflow" vert="horz" wrap="square" lIns="91440" tIns="45720" rIns="91440" bIns="45720" numCol="1" spcCol="0" rtlCol="0" fromWordArt="0" anchor="ctr" anchorCtr="0" forceAA="0" compatLnSpc="1">
+                        <a:prstTxWarp prst="textNoShape">
+                          <a:avLst/>
+                        </a:prstTxWarp>
+                        <a:noAutofit/>
+                      </wps:bodyPr>
+                    </wps:wsp>
+                  </a:graphicData>
+                </a:graphic>
+              </wp:anchor>
+            </w:drawing>
+          </mc:Choice>
+          <mc:Fallback>
+            <w:pict>
+              <v:rect w14:anchorId="0BA23704" id="Rectangle 24" o:spid="_x0000_s1035" style="position:absolute;margin-left:-45pt;margin-top:7in;width:123pt;height:56.25pt;z-index:251711488;visibility:visible;mso-wrap-style:square;mso-wrap-distance-left:9pt;mso-wrap-distance-top:0;mso-wrap-distance-right:9pt;mso-wrap-distance-bottom:0;mso-position-horizontal:absolute;mso-position-horizontal-relative:text;mso-position-vertical:absolute;mso-position-vertical-relative:text;v-text-anchor:middle" o:gfxdata="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" fillcolor="#4472c4 [3204]" strokecolor="#1f3763 [1604]" strokeweight="1pt">
+                <v:textbox>
+                  <w:txbxContent>
+                    <w:p>
+                      <w:pPr>
+                        <w:jc w:val="center"/>
+                      </w:pPr>
+                      <w:r>
+                        <w:t>Wire</w:t>
+                      </w:r>
+                      <w:r>
+                        <w:t xml:space="preserve"> </w:t>
+                      </w:r>
+                      <w:r>
+                        <w:t xml:space="preserve">state </w:t>
+                      </w:r>
+                      <w:r>
+                        <w:t>updates</w:t>
+                      </w:r>
+                    </w:p>
+                  </w:txbxContent>
+                </v:textbox>
+              </v:rect>
+            </w:pict>
+          </mc:Fallback>
+        </mc:AlternateContent>
+      </w:r>
+      <w:r>
+        <w:rPr>
+          <w:noProof/>
+        </w:rPr>
+        <mc:AlternateContent>
+          <mc:Choice Requires="wps">
+            <w:drawing>
+              <wp:anchor distT="0" distB="0" distL="114300" distR="114300" simplePos="0" relativeHeight="251707392" behindDoc="0" locked="0" layoutInCell="1" allowOverlap="1" wp14:anchorId="4A12472F" wp14:editId="4F470C8B">
+                <wp:simplePos x="0" y="0"/>
+                <wp:positionH relativeFrom="column">
+                  <wp:posOffset>-590550</wp:posOffset>
+                </wp:positionH>
+                <wp:positionV relativeFrom="paragraph">
+                  <wp:posOffset>4076700</wp:posOffset>
+                </wp:positionV>
+                <wp:extent cx="1571625" cy="1419225"/>
+                <wp:effectExtent l="0" t="0" r="28575" b="28575"/>
+                <wp:wrapNone/>
+                <wp:docPr id="2" name="Rectangle 2"/>
+                <wp:cNvGraphicFramePr/>
+                <a:graphic xmlns:a="http://schemas.openxmlformats.org/drawingml/2006/main">
+                  <a:graphicData uri="http://schemas.microsoft.com/office/word/2010/wordprocessingShape">
+                    <wps:wsp>
+                      <wps:cNvSpPr/>
+                      <wps:spPr>
+                        <a:xfrm>
+                          <a:off x="0" y="0"/>
+                          <a:ext cx="1571625" cy="1419225"/>
+                        </a:xfrm>
+                        <a:prstGeom prst="rect">
+                          <a:avLst/>
+                        </a:prstGeom>
+                      </wps:spPr>
+                      <wps:style>
+                        <a:lnRef idx="2">
+                          <a:schemeClr val="accent1">
+                            <a:shade val="50000"/>
+                          </a:schemeClr>
+                        </a:lnRef>
+                        <a:fillRef idx="1">
+                          <a:schemeClr val="accent1"/>
+                        </a:fillRef>
+                        <a:effectRef idx="0">
+                          <a:schemeClr val="accent1"/>
+                        </a:effectRef>
+                        <a:fontRef idx="minor">
+                          <a:schemeClr val="lt1"/>
+                        </a:fontRef>
+                      </wps:style>
+                      <wps:txbx>
+                        <w:txbxContent>
+                          <w:p>
+                            <w:pPr>
+                              <w:jc w:val="center"/>
+                            </w:pPr>
+                            <w:r>
+                              <w:t>Cosmetic updates</w:t>
+                            </w:r>
+                          </w:p>
+                        </w:txbxContent>
+                      </wps:txbx>
+                      <wps:bodyPr rot="0" spcFirstLastPara="0" vertOverflow="overflow" horzOverflow="overflow" vert="horz" wrap="square" lIns="91440" tIns="45720" rIns="91440" bIns="45720" numCol="1" spcCol="0" rtlCol="0" fromWordArt="0" anchor="ctr" anchorCtr="0" forceAA="0" compatLnSpc="1">
+                        <a:prstTxWarp prst="textNoShape">
+                          <a:avLst/>
+                        </a:prstTxWarp>
+                        <a:noAutofit/>
+                      </wps:bodyPr>
+                    </wps:wsp>
+                  </a:graphicData>
+                </a:graphic>
+                <wp14:sizeRelH relativeFrom="margin">
+                  <wp14:pctWidth>0</wp14:pctWidth>
+                </wp14:sizeRelH>
+                <wp14:sizeRelV relativeFrom="margin">
+                  <wp14:pctHeight>0</wp14:pctHeight>
+                </wp14:sizeRelV>
+              </wp:anchor>
+            </w:drawing>
+          </mc:Choice>
+          <mc:Fallback>
+            <w:pict>
+              <v:rect w14:anchorId="4A12472F" id="Rectangle 2" o:spid="_x0000_s1036" style="position:absolute;margin-left:-46.5pt;margin-top:321pt;width:123.75pt;height:111.75pt;z-index:251707392;visibility:visible;mso-wrap-style:square;mso-width-percent:0;mso-height-percent:0;mso-wrap-distance-left:9pt;mso-wrap-distance-top:0;mso-wrap-distance-right:9pt;mso-wrap-distance-bottom:0;mso-position-horizontal:absolute;mso-position-horizontal-relative:text;mso-position-vertical:absolute;mso-position-vertical-relative:text;mso-width-percent:0;mso-height-percent:0;mso-width-relative:margin;mso-height-relative:margin;v-text-anchor:middle" o:gfxdata="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" fillcolor="#4472c4 [3204]" strokecolor="#1f3763 [1604]" strokeweight="1pt">
+                <v:textbox>
+                  <w:txbxContent>
+                    <w:p>
+                      <w:pPr>
+                        <w:jc w:val="center"/>
+                      </w:pPr>
+                      <w:r>
+                        <w:t>Cosmetic updates</w:t>
+                      </w:r>
+                    </w:p>
+                  </w:txbxContent>
+                </v:textbox>
+              </v:rect>
+            </w:pict>
+          </mc:Fallback>
+        </mc:AlternateContent>
+      </w:r>
+      <w:r>
+        <w:rPr>
+          <w:noProof/>
+        </w:rPr>
+        <mc:AlternateContent>
+          <mc:Choice Requires="wps">
+            <w:drawing>
+              <wp:anchor distT="0" distB="0" distL="114300" distR="114300" simplePos="0" relativeHeight="251709440" behindDoc="0" locked="0" layoutInCell="1" allowOverlap="1" wp14:anchorId="2DAFF4A1" wp14:editId="2391C6A7">
+                <wp:simplePos x="0" y="0"/>
+                <wp:positionH relativeFrom="column">
+                  <wp:posOffset>-581025</wp:posOffset>
+                </wp:positionH>
+                <wp:positionV relativeFrom="paragraph">
+                  <wp:posOffset>5581650</wp:posOffset>
+                </wp:positionV>
+                <wp:extent cx="1562100" cy="714375"/>
+                <wp:effectExtent l="0" t="0" r="19050" b="28575"/>
+                <wp:wrapNone/>
+                <wp:docPr id="3" name="Rectangle 3"/>
+                <wp:cNvGraphicFramePr/>
+                <a:graphic xmlns:a="http://schemas.openxmlformats.org/drawingml/2006/main">
+                  <a:graphicData uri="http://schemas.microsoft.com/office/word/2010/wordprocessingShape">
+                    <wps:wsp>
+                      <wps:cNvSpPr/>
+                      <wps:spPr>
+                        <a:xfrm>
+                          <a:off x="0" y="0"/>
+                          <a:ext cx="1562100" cy="714375"/>
+                        </a:xfrm>
+                        <a:prstGeom prst="rect">
+                          <a:avLst/>
+                        </a:prstGeom>
+                      </wps:spPr>
+                      <wps:style>
+                        <a:lnRef idx="2">
+                          <a:schemeClr val="accent1">
+                            <a:shade val="50000"/>
+                          </a:schemeClr>
+                        </a:lnRef>
+                        <a:fillRef idx="1">
+                          <a:schemeClr val="accent1"/>
+                        </a:fillRef>
+                        <a:effectRef idx="0">
+                          <a:schemeClr val="accent1"/>
+                        </a:effectRef>
+                        <a:fontRef idx="minor">
+                          <a:schemeClr val="lt1"/>
+                        </a:fontRef>
+                      </wps:style>
+                      <wps:txbx>
+                        <w:txbxContent>
+                          <w:p>
+                            <w:pPr>
+                              <w:jc w:val="center"/>
+                            </w:pPr>
+                            <w:r>
+                              <w:t>Gate</w:t>
+                            </w:r>
+                            <w:r>
+                              <w:t xml:space="preserve"> </w:t>
+                            </w:r>
+                            <w:r>
+                              <w:t xml:space="preserve">state </w:t>
+                            </w:r>
+                            <w:r>
+                              <w:t>updates</w:t>
+                            </w:r>
+                          </w:p>
+                        </w:txbxContent>
+                      </wps:txbx>
+                      <wps:bodyPr rot="0" spcFirstLastPara="0" vertOverflow="overflow" horzOverflow="overflow" vert="horz" wrap="square" lIns="91440" tIns="45720" rIns="91440" bIns="45720" numCol="1" spcCol="0" rtlCol="0" fromWordArt="0" anchor="ctr" anchorCtr="0" forceAA="0" compatLnSpc="1">
+                        <a:prstTxWarp prst="textNoShape">
+                          <a:avLst/>
+                        </a:prstTxWarp>
+                        <a:noAutofit/>
+                      </wps:bodyPr>
+                    </wps:wsp>
+                  </a:graphicData>
+                </a:graphic>
+              </wp:anchor>
+            </w:drawing>
+          </mc:Choice>
+          <mc:Fallback>
+            <w:pict>
+              <v:rect w14:anchorId="2DAFF4A1" id="Rectangle 3" o:spid="_x0000_s1037" style="position:absolute;margin-left:-45.75pt;margin-top:439.5pt;width:123pt;height:56.25pt;z-index:251709440;visibility:visible;mso-wrap-style:square;mso-wrap-distance-left:9pt;mso-wrap-distance-top:0;mso-wrap-distance-right:9pt;mso-wrap-distance-bottom:0;mso-position-horizontal:absolute;mso-position-horizontal-relative:text;mso-position-vertical:absolute;mso-position-vertical-relative:text;v-text-anchor:middle" o:gfxdata="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" fillcolor="#4472c4 [3204]" strokecolor="#1f3763 [1604]" strokeweight="1pt">
+                <v:textbox>
+                  <w:txbxContent>
+                    <w:p>
+                      <w:pPr>
+                        <w:jc w:val="center"/>
+                      </w:pPr>
+                      <w:r>
+                        <w:t>Gate</w:t>
+                      </w:r>
+                      <w:r>
+                        <w:t xml:space="preserve"> </w:t>
+                      </w:r>
+                      <w:r>
+                        <w:t xml:space="preserve">state </w:t>
+                      </w:r>
+                      <w:r>
+                        <w:t>updates</w:t>
+                      </w:r>
+                    </w:p>
+                  </w:txbxContent>
+                </v:textbox>
+              </v:rect>
+            </w:pict>
+          </mc:Fallback>
+        </mc:AlternateContent>
+      </w:r>
       <w:r>
         <w:rPr>
           <w:noProof/>
@@ -265,13 +1796,7 @@
                               <w:t xml:space="preserve"> o</w:t>
                             </w:r>
                             <w:r>
-                              <w:t>ff</w:t>
-                            </w:r>
-                            <w:r>
-                              <w:t xml:space="preserve">, </w:t>
-                            </w:r>
-                            <w:r>
-                              <w:t>detected error, update removed</w:t>
+                              <w:t>ff, detected error, update removed</w:t>
                             </w:r>
                             <w:r>
                               <w:t>)</w:t>
@@ -300,7 +1825,7 @@
                 <v:stroke joinstyle="miter"/>
                 <v:path gradientshapeok="t" o:connecttype="rect"/>
               </v:shapetype>
-              <v:shape id="Text Box 2" o:spid="_x0000_s1026" type="#_x0000_t202" style="position:absolute;margin-left:429pt;margin-top:128.25pt;width:96.75pt;height:54pt;z-index:251686912;visibility:visible;mso-wrap-style:square;mso-width-percent:0;mso-height-percent:0;mso-wrap-distance-left:9pt;mso-wrap-distance-top:3.6pt;mso-wrap-distance-right:9pt;mso-wrap-distance-bottom:3.6pt;mso-position-horizontal:absolute;mso-position-horizontal-relative:text;mso-position-vertical:absolute;mso-position-vertical-relative:text;mso-width-percent:0;mso-height-percent:0;mso-width-relative:margin;mso-height-relative:margin;v-text-anchor:top" o:gfxdata="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" filled="f" stroked="f">
+              <v:shape id="Text Box 2" o:spid="_x0000_s1038" type="#_x0000_t202" style="position:absolute;margin-left:429pt;margin-top:128.25pt;width:96.75pt;height:54pt;z-index:251686912;visibility:visible;mso-wrap-style:square;mso-width-percent:0;mso-height-percent:0;mso-wrap-distance-left:9pt;mso-wrap-distance-top:3.6pt;mso-wrap-distance-right:9pt;mso-wrap-distance-bottom:3.6pt;mso-position-horizontal:absolute;mso-position-horizontal-relative:text;mso-position-vertical:absolute;mso-position-vertical-relative:text;mso-width-percent:0;mso-height-percent:0;mso-width-relative:margin;mso-height-relative:margin;v-text-anchor:top" o:gfxdata="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" filled="f" stroked="f">
                 <v:textbox>
                   <w:txbxContent>
                     <w:p>
@@ -317,13 +1842,7 @@
                         <w:t xml:space="preserve"> o</w:t>
                       </w:r>
                       <w:r>
-                        <w:t>ff</w:t>
-                      </w:r>
-                      <w:r>
-                        <w:t xml:space="preserve">, </w:t>
-                      </w:r>
-                      <w:r>
-                        <w:t>detected error, update removed</w:t>
+                        <w:t>ff, detected error, update removed</w:t>
                       </w:r>
                       <w:r>
                         <w:t>)</w:t>
@@ -397,13 +1916,7 @@
                               <w:t xml:space="preserve"> o</w:t>
                             </w:r>
                             <w:r>
-                              <w:t>n</w:t>
-                            </w:r>
-                            <w:r>
-                              <w:t>, start at beginning and go to gate</w:t>
-                            </w:r>
-                            <w:r>
-                              <w:t>)</w:t>
+                              <w:t>n, start at beginning and go to gate)</w:t>
                             </w:r>
                           </w:p>
                         </w:txbxContent>
@@ -425,7 +1938,7 @@
           </mc:Choice>
           <mc:Fallback>
             <w:pict>
-              <v:shape w14:anchorId="59EB7036" id="_x0000_s1027" type="#_x0000_t202" style="position:absolute;margin-left:392.25pt;margin-top:192.4pt;width:132.75pt;height:39pt;z-index:251697152;visibility:visible;mso-wrap-style:square;mso-width-percent:0;mso-height-percent:0;mso-wrap-distance-left:9pt;mso-wrap-distance-top:3.6pt;mso-wrap-distance-right:9pt;mso-wrap-distance-bottom:3.6pt;mso-position-horizontal:absolute;mso-position-horizontal-relative:text;mso-position-vertical:absolute;mso-position-vertical-relative:text;mso-width-percent:0;mso-height-percent:0;mso-width-relative:margin;mso-height-relative:margin;v-text-anchor:top" o:gfxdata="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" filled="f" stroked="f">
+              <v:shape w14:anchorId="59EB7036" id="_x0000_s1039" type="#_x0000_t202" style="position:absolute;margin-left:392.25pt;margin-top:192.4pt;width:132.75pt;height:39pt;z-index:251697152;visibility:visible;mso-wrap-style:square;mso-width-percent:0;mso-height-percent:0;mso-wrap-distance-left:9pt;mso-wrap-distance-top:3.6pt;mso-wrap-distance-right:9pt;mso-wrap-distance-bottom:3.6pt;mso-position-horizontal:absolute;mso-position-horizontal-relative:text;mso-position-vertical:absolute;mso-position-vertical-relative:text;mso-width-percent:0;mso-height-percent:0;mso-width-relative:margin;mso-height-relative:margin;v-text-anchor:top" o:gfxdata="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" filled="f" stroked="f">
                 <v:textbox>
                   <w:txbxContent>
                     <w:p>
@@ -442,13 +1955,7 @@
                         <w:t xml:space="preserve"> o</w:t>
                       </w:r>
                       <w:r>
-                        <w:t>n</w:t>
-                      </w:r>
-                      <w:r>
-                        <w:t>, start at beginning and go to gate</w:t>
-                      </w:r>
-                      <w:r>
-                        <w:t>)</w:t>
+                        <w:t>n, start at beginning and go to gate)</w:t>
                       </w:r>
                     </w:p>
                   </w:txbxContent>
@@ -915,10 +2422,7 @@
                               <w:t xml:space="preserve"> o</w:t>
                             </w:r>
                             <w:r>
-                              <w:t>n</w:t>
-                            </w:r>
-                            <w:r>
-                              <w:t>, update removed</w:t>
+                              <w:t>n, update removed</w:t>
                             </w:r>
                             <w:r>
                               <w:t>, trace complete</w:t>
@@ -946,7 +2450,7 @@
           </mc:Choice>
           <mc:Fallback>
             <w:pict>
-              <v:shape w14:anchorId="3383995A" id="_x0000_s1028" type="#_x0000_t202" style="position:absolute;margin-left:105pt;margin-top:186.75pt;width:96.75pt;height:52.5pt;z-index:251693056;visibility:visible;mso-wrap-style:square;mso-width-percent:0;mso-height-percent:0;mso-wrap-distance-left:9pt;mso-wrap-distance-top:3.6pt;mso-wrap-distance-right:9pt;mso-wrap-distance-bottom:3.6pt;mso-position-horizontal:absolute;mso-position-horizontal-relative:text;mso-position-vertical:absolute;mso-position-vertical-relative:text;mso-width-percent:0;mso-height-percent:0;mso-width-relative:margin;mso-height-relative:margin;v-text-anchor:top" o:gfxdata="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" filled="f" stroked="f">
+              <v:shape w14:anchorId="3383995A" id="_x0000_s1040" type="#_x0000_t202" style="position:absolute;margin-left:105pt;margin-top:186.75pt;width:96.75pt;height:52.5pt;z-index:251693056;visibility:visible;mso-wrap-style:square;mso-width-percent:0;mso-height-percent:0;mso-wrap-distance-left:9pt;mso-wrap-distance-top:3.6pt;mso-wrap-distance-right:9pt;mso-wrap-distance-bottom:3.6pt;mso-position-horizontal:absolute;mso-position-horizontal-relative:text;mso-position-vertical:absolute;mso-position-vertical-relative:text;mso-width-percent:0;mso-height-percent:0;mso-width-relative:margin;mso-height-relative:margin;v-text-anchor:top" o:gfxdata="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" filled="f" stroked="f">
                 <v:textbox>
                   <w:txbxContent>
                     <w:p>
@@ -963,10 +2467,7 @@
                         <w:t xml:space="preserve"> o</w:t>
                       </w:r>
                       <w:r>
-                        <w:t>n</w:t>
-                      </w:r>
-                      <w:r>
-                        <w:t>, update removed</w:t>
+                        <w:t>n, update removed</w:t>
                       </w:r>
                       <w:r>
                         <w:t>, trace complete</w:t>
@@ -1062,7 +2563,7 @@
           </mc:Choice>
           <mc:Fallback>
             <w:pict>
-              <v:shape w14:anchorId="02F2B2E3" id="_x0000_s1029" type="#_x0000_t202" style="position:absolute;margin-left:2.2pt;margin-top:138.75pt;width:144.75pt;height:23.25pt;z-index:251672576;visibility:visible;mso-wrap-style:square;mso-width-percent:0;mso-height-percent:0;mso-wrap-distance-left:9pt;mso-wrap-distance-top:3.6pt;mso-wrap-distance-right:9pt;mso-wrap-distance-bottom:3.6pt;mso-position-horizontal:absolute;mso-position-horizontal-relative:text;mso-position-vertical:absolute;mso-position-vertical-relative:text;mso-width-percent:0;mso-height-percent:0;mso-width-relative:margin;mso-height-relative:margin;v-text-anchor:top" o:gfxdata="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" filled="f" stroked="f">
+              <v:shape w14:anchorId="02F2B2E3" id="_x0000_s1041" type="#_x0000_t202" style="position:absolute;margin-left:2.2pt;margin-top:138.75pt;width:144.75pt;height:23.25pt;z-index:251672576;visibility:visible;mso-wrap-style:square;mso-width-percent:0;mso-height-percent:0;mso-wrap-distance-left:9pt;mso-wrap-distance-top:3.6pt;mso-wrap-distance-right:9pt;mso-wrap-distance-bottom:3.6pt;mso-position-horizontal:absolute;mso-position-horizontal-relative:text;mso-position-vertical:absolute;mso-position-vertical-relative:text;mso-width-percent:0;mso-height-percent:0;mso-width-relative:margin;mso-height-relative:margin;v-text-anchor:top" o:gfxdata="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" filled="f" stroked="f">
                 <v:textbox>
                   <w:txbxContent>
                     <w:p>
@@ -1147,13 +2648,7 @@
                               <w:t xml:space="preserve"> o</w:t>
                             </w:r>
                             <w:r>
-                              <w:t>n</w:t>
-                            </w:r>
-                            <w:r>
-                              <w:t>, update set</w:t>
-                            </w:r>
-                            <w:r>
-                              <w:t>)</w:t>
+                              <w:t>n, update set)</w:t>
                             </w:r>
                           </w:p>
                         </w:txbxContent>
@@ -1175,7 +2670,7 @@
           </mc:Choice>
           <mc:Fallback>
             <w:pict>
-              <v:shape w14:anchorId="54D8C4F2" id="_x0000_s1030" type="#_x0000_t202" style="position:absolute;margin-left:246pt;margin-top:91.5pt;width:86.25pt;height:39.35pt;z-index:251695104;visibility:visible;mso-wrap-style:square;mso-width-percent:0;mso-height-percent:0;mso-wrap-distance-left:9pt;mso-wrap-distance-top:3.6pt;mso-wrap-distance-right:9pt;mso-wrap-distance-bottom:3.6pt;mso-position-horizontal:absolute;mso-position-horizontal-relative:text;mso-position-vertical:absolute;mso-position-vertical-relative:text;mso-width-percent:0;mso-height-percent:0;mso-width-relative:margin;mso-height-relative:margin;v-text-anchor:top" o:gfxdata="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" filled="f" stroked="f">
+              <v:shape w14:anchorId="54D8C4F2" id="_x0000_s1042" type="#_x0000_t202" style="position:absolute;margin-left:246pt;margin-top:91.5pt;width:86.25pt;height:39.35pt;z-index:251695104;visibility:visible;mso-wrap-style:square;mso-width-percent:0;mso-height-percent:0;mso-wrap-distance-left:9pt;mso-wrap-distance-top:3.6pt;mso-wrap-distance-right:9pt;mso-wrap-distance-bottom:3.6pt;mso-position-horizontal:absolute;mso-position-horizontal-relative:text;mso-position-vertical:absolute;mso-position-vertical-relative:text;mso-width-percent:0;mso-height-percent:0;mso-width-relative:margin;mso-height-relative:margin;v-text-anchor:top" o:gfxdata="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" filled="f" stroked="f">
                 <v:textbox>
                   <w:txbxContent>
                     <w:p>
@@ -1192,13 +2687,7 @@
                         <w:t xml:space="preserve"> o</w:t>
                       </w:r>
                       <w:r>
-                        <w:t>n</w:t>
-                      </w:r>
-                      <w:r>
-                        <w:t>, update set</w:t>
-                      </w:r>
-                      <w:r>
-                        <w:t>)</w:t>
+                        <w:t>n, update set)</w:t>
                       </w:r>
                     </w:p>
                   </w:txbxContent>
@@ -1291,7 +2780,7 @@
           </mc:Choice>
           <mc:Fallback>
             <w:pict>
-              <v:shape w14:anchorId="7DCE1C3F" id="_x0000_s1031" type="#_x0000_t202" style="position:absolute;margin-left:230.25pt;margin-top:188.25pt;width:86.25pt;height:20.25pt;z-index:251691008;visibility:visible;mso-wrap-style:square;mso-width-percent:0;mso-height-percent:0;mso-wrap-distance-left:9pt;mso-wrap-distance-top:3.6pt;mso-wrap-distance-right:9pt;mso-wrap-distance-bottom:3.6pt;mso-position-horizontal:absolute;mso-position-horizontal-relative:text;mso-position-vertical:absolute;mso-position-vertical-relative:text;mso-width-percent:0;mso-height-percent:0;mso-width-relative:margin;mso-height-relative:margin;v-text-anchor:top" o:gfxdata="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" filled="f" stroked="f">
+              <v:shape w14:anchorId="7DCE1C3F" id="_x0000_s1043" type="#_x0000_t202" style="position:absolute;margin-left:230.25pt;margin-top:188.25pt;width:86.25pt;height:20.25pt;z-index:251691008;visibility:visible;mso-wrap-style:square;mso-width-percent:0;mso-height-percent:0;mso-wrap-distance-left:9pt;mso-wrap-distance-top:3.6pt;mso-wrap-distance-right:9pt;mso-wrap-distance-bottom:3.6pt;mso-position-horizontal:absolute;mso-position-horizontal-relative:text;mso-position-vertical:absolute;mso-position-vertical-relative:text;mso-width-percent:0;mso-height-percent:0;mso-width-relative:margin;mso-height-relative:margin;v-text-anchor:top" o:gfxdata="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" filled="f" stroked="f">
                 <v:textbox>
                   <w:txbxContent>
                     <w:p>
@@ -1401,7 +2890,7 @@
           </mc:Choice>
           <mc:Fallback>
             <w:pict>
-              <v:shape w14:anchorId="55E61338" id="_x0000_s1032" type="#_x0000_t202" style="position:absolute;margin-left:246pt;margin-top:236.25pt;width:70.5pt;height:23.25pt;z-index:251688960;visibility:visible;mso-wrap-style:square;mso-width-percent:0;mso-height-percent:0;mso-wrap-distance-left:9pt;mso-wrap-distance-top:3.6pt;mso-wrap-distance-right:9pt;mso-wrap-distance-bottom:3.6pt;mso-position-horizontal:absolute;mso-position-horizontal-relative:text;mso-position-vertical:absolute;mso-position-vertical-relative:text;mso-width-percent:0;mso-height-percent:0;mso-width-relative:margin;mso-height-relative:margin;v-text-anchor:top" o:gfxdata="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" filled="f" stroked="f">
+              <v:shape w14:anchorId="55E61338" id="_x0000_s1044" type="#_x0000_t202" style="position:absolute;margin-left:246pt;margin-top:236.25pt;width:70.5pt;height:23.25pt;z-index:251688960;visibility:visible;mso-wrap-style:square;mso-width-percent:0;mso-height-percent:0;mso-wrap-distance-left:9pt;mso-wrap-distance-top:3.6pt;mso-wrap-distance-right:9pt;mso-wrap-distance-bottom:3.6pt;mso-position-horizontal:absolute;mso-position-horizontal-relative:text;mso-position-vertical:absolute;mso-position-vertical-relative:text;mso-width-percent:0;mso-height-percent:0;mso-width-relative:margin;mso-height-relative:margin;v-text-anchor:top" o:gfxdata="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" filled="f" stroked="f">
                 <v:textbox>
                   <w:txbxContent>
                     <w:p>
@@ -1517,7 +3006,7 @@
           </mc:Choice>
           <mc:Fallback>
             <w:pict>
-              <v:shape w14:anchorId="7CA6575F" id="_x0000_s1033" type="#_x0000_t202" style="position:absolute;margin-left:245.8pt;margin-top:53.25pt;width:83.25pt;height:38.25pt;z-index:251684864;visibility:visible;mso-wrap-style:square;mso-width-percent:0;mso-height-percent:0;mso-wrap-distance-left:9pt;mso-wrap-distance-top:3.6pt;mso-wrap-distance-right:9pt;mso-wrap-distance-bottom:3.6pt;mso-position-horizontal:absolute;mso-position-horizontal-relative:text;mso-position-vertical:absolute;mso-position-vertical-relative:text;mso-width-percent:0;mso-height-percent:0;mso-width-relative:margin;mso-height-relative:margin;v-text-anchor:top" o:gfxdata="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" filled="f" stroked="f">
+              <v:shape w14:anchorId="7CA6575F" id="_x0000_s1045" type="#_x0000_t202" style="position:absolute;margin-left:245.8pt;margin-top:53.25pt;width:83.25pt;height:38.25pt;z-index:251684864;visibility:visible;mso-wrap-style:square;mso-width-percent:0;mso-height-percent:0;mso-wrap-distance-left:9pt;mso-wrap-distance-top:3.6pt;mso-wrap-distance-right:9pt;mso-wrap-distance-bottom:3.6pt;mso-position-horizontal:absolute;mso-position-horizontal-relative:text;mso-position-vertical:absolute;mso-position-vertical-relative:text;mso-width-percent:0;mso-height-percent:0;mso-width-relative:margin;mso-height-relative:margin;v-text-anchor:top" o:gfxdata="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" filled="f" stroked="f">
                 <v:textbox>
                   <w:txbxContent>
                     <w:p>
@@ -1891,16 +3380,7 @@
                         <w:txbxContent>
                           <w:p>
                             <w:r>
-                              <w:t>2</w:t>
-                            </w:r>
-                            <w:r>
-                              <w:t xml:space="preserve"> (</w:t>
-                            </w:r>
-                            <w:r>
-                              <w:t>wire</w:t>
-                            </w:r>
-                            <w:r>
-                              <w:t xml:space="preserve"> o</w:t>
+                              <w:t>2 (wire o</w:t>
                             </w:r>
                             <w:r>
                               <w:t>ff</w:t>
@@ -1928,21 +3408,12 @@
           </mc:Choice>
           <mc:Fallback>
             <w:pict>
-              <v:shape w14:anchorId="216F946E" id="_x0000_s1034" type="#_x0000_t202" style="position:absolute;margin-left:130.5pt;margin-top:158.25pt;width:69pt;height:23.25pt;z-index:251678720;visibility:visible;mso-wrap-style:square;mso-width-percent:0;mso-height-percent:0;mso-wrap-distance-left:9pt;mso-wrap-distance-top:3.6pt;mso-wrap-distance-right:9pt;mso-wrap-distance-bottom:3.6pt;mso-position-horizontal:absolute;mso-position-horizontal-relative:text;mso-position-vertical:absolute;mso-position-vertical-relative:text;mso-width-percent:0;mso-height-percent:0;mso-width-relative:margin;mso-height-relative:margin;v-text-anchor:top" o:gfxdata="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" filled="f" stroked="f">
+              <v:shape w14:anchorId="216F946E" id="_x0000_s1046" type="#_x0000_t202" style="position:absolute;margin-left:130.5pt;margin-top:158.25pt;width:69pt;height:23.25pt;z-index:251678720;visibility:visible;mso-wrap-style:square;mso-width-percent:0;mso-height-percent:0;mso-wrap-distance-left:9pt;mso-wrap-distance-top:3.6pt;mso-wrap-distance-right:9pt;mso-wrap-distance-bottom:3.6pt;mso-position-horizontal:absolute;mso-position-horizontal-relative:text;mso-position-vertical:absolute;mso-position-vertical-relative:text;mso-width-percent:0;mso-height-percent:0;mso-width-relative:margin;mso-height-relative:margin;v-text-anchor:top" o:gfxdata="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" filled="f" stroked="f">
                 <v:textbox>
                   <w:txbxContent>
                     <w:p>
                       <w:r>
-                        <w:t>2</w:t>
-                      </w:r>
-                      <w:r>
-                        <w:t xml:space="preserve"> (</w:t>
-                      </w:r>
-                      <w:r>
-                        <w:t>wire</w:t>
-                      </w:r>
-                      <w:r>
-                        <w:t xml:space="preserve"> o</w:t>
+                        <w:t>2 (wire o</w:t>
                       </w:r>
                       <w:r>
                         <w:t>ff</w:t>
@@ -2010,13 +3481,7 @@
                               <w:t>3</w:t>
                             </w:r>
                             <w:r>
-                              <w:t xml:space="preserve"> (</w:t>
-                            </w:r>
-                            <w:r>
-                              <w:t xml:space="preserve">junction </w:t>
-                            </w:r>
-                            <w:r>
-                              <w:t>o</w:t>
+                              <w:t xml:space="preserve"> (junction o</w:t>
                             </w:r>
                             <w:r>
                               <w:t>ff</w:t>
@@ -2044,7 +3509,7 @@
           </mc:Choice>
           <mc:Fallback>
             <w:pict>
-              <v:shape w14:anchorId="777CF040" id="_x0000_s1035" type="#_x0000_t202" style="position:absolute;margin-left:315pt;margin-top:158.95pt;width:83.25pt;height:20.25pt;z-index:251679743;visibility:visible;mso-wrap-style:square;mso-width-percent:0;mso-height-percent:0;mso-wrap-distance-left:9pt;mso-wrap-distance-top:3.6pt;mso-wrap-distance-right:9pt;mso-wrap-distance-bottom:3.6pt;mso-position-horizontal:absolute;mso-position-horizontal-relative:text;mso-position-vertical:absolute;mso-position-vertical-relative:text;mso-width-percent:0;mso-height-percent:0;mso-width-relative:margin;mso-height-relative:margin;v-text-anchor:top" o:gfxdata="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" filled="f" stroked="f">
+              <v:shape w14:anchorId="777CF040" id="_x0000_s1047" type="#_x0000_t202" style="position:absolute;margin-left:315pt;margin-top:158.95pt;width:83.25pt;height:20.25pt;z-index:251679743;visibility:visible;mso-wrap-style:square;mso-width-percent:0;mso-height-percent:0;mso-wrap-distance-left:9pt;mso-wrap-distance-top:3.6pt;mso-wrap-distance-right:9pt;mso-wrap-distance-bottom:3.6pt;mso-position-horizontal:absolute;mso-position-horizontal-relative:text;mso-position-vertical:absolute;mso-position-vertical-relative:text;mso-width-percent:0;mso-height-percent:0;mso-width-relative:margin;mso-height-relative:margin;v-text-anchor:top" o:gfxdata="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" filled="f" stroked="f">
                 <v:textbox>
                   <w:txbxContent>
                     <w:p>
@@ -2052,13 +3517,7 @@
                         <w:t>3</w:t>
                       </w:r>
                       <w:r>
-                        <w:t xml:space="preserve"> (</w:t>
-                      </w:r>
-                      <w:r>
-                        <w:t xml:space="preserve">junction </w:t>
-                      </w:r>
-                      <w:r>
-                        <w:t>o</w:t>
+                        <w:t xml:space="preserve"> (junction o</w:t>
                       </w:r>
                       <w:r>
                         <w:t>ff</w:t>
@@ -2650,6 +4109,7 @@
     <w:lsdException w:name="HTML Sample" w:semiHidden="1" w:unhideWhenUsed="1"/>
     <w:lsdException w:name="HTML Typewriter" w:semiHidden="1" w:unhideWhenUsed="1"/>
     <w:lsdException w:name="HTML Variable" w:semiHidden="1" w:unhideWhenUsed="1"/>
+    <w:lsdException w:name="Normal Table" w:semiHidden="1" w:unhideWhenUsed="1"/>
     <w:lsdException w:name="annotation subject" w:semiHidden="1" w:unhideWhenUsed="1"/>
     <w:lsdException w:name="No List" w:semiHidden="1" w:unhideWhenUsed="1"/>
     <w:lsdException w:name="Outline List 1" w:semiHidden="1" w:unhideWhenUsed="1"/>
@@ -2696,8 +4156,10 @@
     <w:lsdException w:name="Table Subtle 2" w:semiHidden="1" w:unhideWhenUsed="1"/>
     <w:lsdException w:name="Table Web 1" w:semiHidden="1" w:unhideWhenUsed="1"/>
     <w:lsdException w:name="Table Web 2" w:semiHidden="1" w:unhideWhenUsed="1"/>
+    <w:lsdException w:name="Table Web 3" w:semiHidden="1" w:unhideWhenUsed="1"/>
     <w:lsdException w:name="Balloon Text" w:semiHidden="1" w:unhideWhenUsed="1"/>
     <w:lsdException w:name="Table Grid" w:uiPriority="39"/>
+    <w:lsdException w:name="Table Theme" w:semiHidden="1" w:unhideWhenUsed="1"/>
     <w:lsdException w:name="Placeholder Text" w:semiHidden="1"/>
     <w:lsdException w:name="No Spacing" w:uiPriority="1" w:qFormat="1"/>
     <w:lsdException w:name="Light Shading" w:uiPriority="60"/>
@@ -2922,7 +4384,7 @@
   <w:style w:type="paragraph" w:default="1" w:styleId="Normal">
     <w:name w:val="Normal"/>
     <w:qFormat/>
-    <w:rsid w:val="000017E8"/>
+    <w:rsid w:val="000A05BB"/>
   </w:style>
   <w:style w:type="character" w:default="1" w:styleId="DefaultParagraphFont">
     <w:name w:val="Default Paragraph Font"/>

</xml_diff>